<commit_message>
Update Uge8 VScode Copilot Workshop day1.docx
</commit_message>
<xml_diff>
--- a/semester 2 opgaver/Uge8 VScode Copilot Workshop day1.docx
+++ b/semester 2 opgaver/Uge8 VScode Copilot Workshop day1.docx
@@ -89,7 +89,7 @@
         <w:t>Del 1: Introduktion til GitHub Copilot plugin (30 min)</w:t>
       </w:r>
     </w:p>
-    <w:p>
+    <w:p w14:noSpellErr="1">
       <w:pPr>
         <w:pStyle w:val="scriptor-listitemlistlist-81f1aef7-0e55-40fa-8d3e-e8371a56aa970"/>
         <w:numPr>
@@ -97,34 +97,56 @@
           <w:numId w:val="11"/>
         </w:numPr>
         <w:rPr>
-          <w:b/>
-          <w:bCs/>
-          <w:lang w:val="da-DK"/>
-        </w:rPr>
-      </w:pPr>
-      <w:r>
-        <w:rPr>
-          <w:b/>
-          <w:bCs/>
-          <w:lang w:val="da-DK"/>
-        </w:rPr>
-        <w:t xml:space="preserve">Hvad er GitHub Copilot plugin til </w:t>
-      </w:r>
-      <w:proofErr w:type="spellStart"/>
-      <w:r>
-        <w:rPr>
-          <w:b/>
-          <w:bCs/>
-          <w:lang w:val="da-DK"/>
+          <w:b w:val="1"/>
+          <w:bCs w:val="1"/>
+          <w:lang w:val="en-US"/>
+        </w:rPr>
+      </w:pPr>
+      <w:r>
+        <w:rPr>
+          <w:b w:val="1"/>
+          <w:bCs w:val="1"/>
+          <w:lang w:val="en-US"/>
+        </w:rPr>
+        <w:t>Hvad</w:t>
+      </w:r>
+      <w:r>
+        <w:rPr>
+          <w:b w:val="1"/>
+          <w:bCs w:val="1"/>
+          <w:lang w:val="en-US"/>
+        </w:rPr>
+        <w:t xml:space="preserve"> er GitHub Copilot plugin </w:t>
+      </w:r>
+      <w:r>
+        <w:rPr>
+          <w:b w:val="1"/>
+          <w:bCs w:val="1"/>
+          <w:lang w:val="en-US"/>
+        </w:rPr>
+        <w:t>til</w:t>
+      </w:r>
+      <w:r>
+        <w:rPr>
+          <w:b w:val="1"/>
+          <w:bCs w:val="1"/>
+          <w:lang w:val="en-US"/>
+        </w:rPr>
+        <w:t xml:space="preserve"> </w:t>
+      </w:r>
+      <w:r>
+        <w:rPr>
+          <w:b w:val="1"/>
+          <w:bCs w:val="1"/>
+          <w:lang w:val="en-US"/>
         </w:rPr>
         <w:t>VSCode</w:t>
       </w:r>
-      <w:proofErr w:type="spellEnd"/>
-      <w:r>
-        <w:rPr>
-          <w:b/>
-          <w:bCs/>
-          <w:lang w:val="da-DK"/>
+      <w:r>
+        <w:rPr>
+          <w:b w:val="1"/>
+          <w:bCs w:val="1"/>
+          <w:lang w:val="en-US"/>
         </w:rPr>
         <w:t>?</w:t>
       </w:r>
@@ -134,12 +156,12 @@
         <w:pStyle w:val="scriptor-listitemlistlist-81f1aef7-0e55-40fa-8d3e-e8371a56aa970"/>
         <w:ind w:left="720"/>
         <w:rPr>
-          <w:b/>
-          <w:bCs/>
-        </w:rPr>
-      </w:pPr>
-    </w:p>
-    <w:p>
+          <w:b w:val="1"/>
+          <w:bCs w:val="1"/>
+        </w:rPr>
+      </w:pPr>
+    </w:p>
+    <w:p w14:noSpellErr="1">
       <w:pPr>
         <w:pStyle w:val="scriptor-listitemlistlist-81f1aef7-0e55-40fa-8d3e-e8371a56aa970"/>
         <w:numPr>
@@ -147,23 +169,733 @@
           <w:numId w:val="11"/>
         </w:numPr>
         <w:rPr>
+          <w:lang w:val="en-US"/>
+        </w:rPr>
+      </w:pPr>
+      <w:r>
+        <w:rPr>
+          <w:b w:val="1"/>
+          <w:bCs w:val="1"/>
+          <w:lang w:val="en-US"/>
+        </w:rPr>
+        <w:t>Hvordan</w:t>
+      </w:r>
+      <w:r>
+        <w:rPr>
+          <w:b w:val="1"/>
+          <w:bCs w:val="1"/>
+          <w:lang w:val="en-US"/>
+        </w:rPr>
+        <w:t xml:space="preserve"> </w:t>
+      </w:r>
+      <w:r>
+        <w:rPr>
+          <w:b w:val="1"/>
+          <w:bCs w:val="1"/>
+          <w:lang w:val="en-US"/>
+        </w:rPr>
+        <w:t>fungerer</w:t>
+      </w:r>
+      <w:r>
+        <w:rPr>
+          <w:b w:val="1"/>
+          <w:bCs w:val="1"/>
+          <w:lang w:val="en-US"/>
+        </w:rPr>
+        <w:t xml:space="preserve"> det?</w:t>
+      </w:r>
+      <w:r>
+        <w:rPr>
+          <w:lang w:val="en-US"/>
+        </w:rPr>
+        <w:t xml:space="preserve"> (AI-</w:t>
+      </w:r>
+      <w:r>
+        <w:rPr>
+          <w:lang w:val="en-US"/>
+        </w:rPr>
+        <w:t>genereret</w:t>
+      </w:r>
+      <w:r>
+        <w:rPr>
+          <w:lang w:val="en-US"/>
+        </w:rPr>
+        <w:t xml:space="preserve"> </w:t>
+      </w:r>
+      <w:r>
+        <w:rPr>
+          <w:lang w:val="en-US"/>
+        </w:rPr>
+        <w:t>kode</w:t>
+      </w:r>
+      <w:r>
+        <w:rPr>
+          <w:lang w:val="en-US"/>
+        </w:rPr>
+        <w:t>)</w:t>
+      </w:r>
+    </w:p>
+    <w:p>
+      <w:pPr>
+        <w:spacing w:before="240" w:beforeAutospacing="off" w:after="240" w:afterAutospacing="off"/>
+        <w:ind/>
+        <w:rPr>
+          <w:noProof w:val="0"/>
+          <w:lang w:val="en-US"/>
+        </w:rPr>
+      </w:pPr>
+    </w:p>
+    <w:p>
+      <w:pPr>
+        <w:spacing w:before="240" w:beforeAutospacing="off" w:after="240" w:afterAutospacing="off"/>
+        <w:ind/>
+        <w:rPr>
+          <w:noProof w:val="0"/>
           <w:lang w:val="da-DK"/>
         </w:rPr>
       </w:pPr>
       <w:r>
         <w:rPr>
-          <w:b/>
-          <w:bCs/>
+          <w:noProof w:val="0"/>
           <w:lang w:val="da-DK"/>
         </w:rPr>
-        <w:t>Hvordan fungerer det?</w:t>
-      </w:r>
-      <w:r>
-        <w:rPr>
+        <w:t xml:space="preserve">             Prompting-</w:t>
+      </w:r>
+      <w:r>
+        <w:rPr>
+          <w:noProof w:val="0"/>
           <w:lang w:val="da-DK"/>
         </w:rPr>
-        <w:t xml:space="preserve"> (AI-genereret kode)</w:t>
-      </w:r>
+        <w:t>teknikkerne</w:t>
+      </w:r>
+      <w:r>
+        <w:rPr>
+          <w:noProof w:val="0"/>
+          <w:lang w:val="da-DK"/>
+        </w:rPr>
+        <w:t xml:space="preserve"> for GitHub Copilot </w:t>
+      </w:r>
+      <w:r>
+        <w:rPr>
+          <w:noProof w:val="0"/>
+          <w:lang w:val="da-DK"/>
+        </w:rPr>
+        <w:t>adskiller</w:t>
+      </w:r>
+      <w:r>
+        <w:rPr>
+          <w:noProof w:val="0"/>
+          <w:lang w:val="da-DK"/>
+        </w:rPr>
+        <w:t xml:space="preserve"> sig </w:t>
+      </w:r>
+      <w:r>
+        <w:rPr>
+          <w:noProof w:val="0"/>
+          <w:lang w:val="da-DK"/>
+        </w:rPr>
+        <w:t>fra</w:t>
+      </w:r>
+      <w:r>
+        <w:rPr>
+          <w:noProof w:val="0"/>
+          <w:lang w:val="da-DK"/>
+        </w:rPr>
+        <w:t xml:space="preserve"> ChatGPT</w:t>
+      </w:r>
+    </w:p>
+    <w:p>
+      <w:pPr>
+        <w:spacing w:before="0" w:beforeAutospacing="off" w:after="0" w:afterAutospacing="off"/>
+        <w:ind/>
+        <w:rPr>
+          <w:rFonts w:ascii="Helvetica" w:hAnsi="Helvetica" w:eastAsia="Helvetica" w:cs="Helvetica"/>
+          <w:b w:val="0"/>
+          <w:bCs w:val="0"/>
+          <w:i w:val="1"/>
+          <w:iCs w:val="1"/>
+          <w:noProof w:val="0"/>
+          <w:sz w:val="13"/>
+          <w:szCs w:val="13"/>
+          <w:lang w:val="da-DK"/>
+        </w:rPr>
+      </w:pPr>
+      <w:r>
+        <w:rPr>
+          <w:noProof w:val="0"/>
+          <w:lang w:val="da-DK"/>
+        </w:rPr>
+        <w:t xml:space="preserve">              ChatGPT: </w:t>
+      </w:r>
+      <w:r>
+        <w:rPr>
+          <w:rFonts w:ascii="Helvetica" w:hAnsi="Helvetica" w:eastAsia="Helvetica" w:cs="Helvetica"/>
+          <w:b w:val="0"/>
+          <w:bCs w:val="0"/>
+          <w:i w:val="1"/>
+          <w:iCs w:val="1"/>
+          <w:noProof w:val="0"/>
+          <w:sz w:val="13"/>
+          <w:szCs w:val="13"/>
+          <w:lang w:val="da-DK"/>
+        </w:rPr>
+        <w:t>“persona prompt pattern</w:t>
+      </w:r>
+      <w:r>
+        <w:rPr>
+          <w:rFonts w:ascii="Helvetica" w:hAnsi="Helvetica" w:eastAsia="Helvetica" w:cs="Helvetica"/>
+          <w:b w:val="0"/>
+          <w:bCs w:val="0"/>
+          <w:i w:val="1"/>
+          <w:iCs w:val="1"/>
+          <w:noProof w:val="0"/>
+          <w:sz w:val="13"/>
+          <w:szCs w:val="13"/>
+          <w:lang w:val="da-DK"/>
+        </w:rPr>
+        <w:t>,”--</w:t>
+      </w:r>
+      <w:r>
+        <w:rPr>
+          <w:rFonts w:ascii="Helvetica" w:hAnsi="Helvetica" w:eastAsia="Helvetica" w:cs="Helvetica"/>
+          <w:b w:val="0"/>
+          <w:bCs w:val="0"/>
+          <w:i w:val="1"/>
+          <w:iCs w:val="1"/>
+          <w:noProof w:val="0"/>
+          <w:sz w:val="13"/>
+          <w:szCs w:val="13"/>
+          <w:lang w:val="da-DK"/>
+        </w:rPr>
+        <w:t xml:space="preserve"> Act as a [top-level expert in the field you are</w:t>
+      </w:r>
+    </w:p>
+    <w:p>
+      <w:pPr>
+        <w:spacing w:before="0" w:beforeAutospacing="off" w:after="0" w:afterAutospacing="off"/>
+        <w:ind w:left="2160"/>
+        <w:rPr>
+          <w:rFonts w:ascii="Helvetica" w:hAnsi="Helvetica" w:eastAsia="Helvetica" w:cs="Helvetica"/>
+          <w:b w:val="0"/>
+          <w:bCs w:val="0"/>
+          <w:i w:val="1"/>
+          <w:iCs w:val="1"/>
+          <w:noProof w:val="0"/>
+          <w:sz w:val="13"/>
+          <w:szCs w:val="13"/>
+          <w:lang w:val="da-DK"/>
+        </w:rPr>
+      </w:pPr>
+      <w:r>
+        <w:rPr>
+          <w:rFonts w:ascii="Helvetica" w:hAnsi="Helvetica" w:eastAsia="Helvetica" w:cs="Helvetica"/>
+          <w:b w:val="0"/>
+          <w:bCs w:val="0"/>
+          <w:i w:val="1"/>
+          <w:iCs w:val="1"/>
+          <w:noProof w:val="0"/>
+          <w:sz w:val="13"/>
+          <w:szCs w:val="13"/>
+          <w:lang w:val="da-DK"/>
+        </w:rPr>
+        <w:t>trying to learn about, with qualifications or titles if necessary]. I want</w:t>
+      </w:r>
+    </w:p>
+    <w:p>
+      <w:pPr>
+        <w:spacing w:before="0" w:beforeAutospacing="off" w:after="0" w:afterAutospacing="off"/>
+        <w:ind w:left="2160"/>
+        <w:rPr>
+          <w:rFonts w:ascii="Helvetica" w:hAnsi="Helvetica" w:eastAsia="Helvetica" w:cs="Helvetica"/>
+          <w:b w:val="0"/>
+          <w:bCs w:val="0"/>
+          <w:i w:val="1"/>
+          <w:iCs w:val="1"/>
+          <w:noProof w:val="0"/>
+          <w:sz w:val="13"/>
+          <w:szCs w:val="13"/>
+          <w:lang w:val="da-DK"/>
+        </w:rPr>
+      </w:pPr>
+      <w:r>
+        <w:rPr>
+          <w:rFonts w:ascii="Helvetica" w:hAnsi="Helvetica" w:eastAsia="Helvetica" w:cs="Helvetica"/>
+          <w:b w:val="0"/>
+          <w:bCs w:val="0"/>
+          <w:i w:val="1"/>
+          <w:iCs w:val="1"/>
+          <w:noProof w:val="0"/>
+          <w:sz w:val="13"/>
+          <w:szCs w:val="13"/>
+          <w:lang w:val="da-DK"/>
+        </w:rPr>
+        <w:t>you to introduce me to [topic] briefly. I already know [list all relevant</w:t>
+      </w:r>
+    </w:p>
+    <w:p>
+      <w:pPr>
+        <w:spacing w:before="0" w:beforeAutospacing="off" w:after="0" w:afterAutospacing="off"/>
+        <w:ind w:left="2160"/>
+        <w:rPr>
+          <w:rFonts w:ascii="Helvetica" w:hAnsi="Helvetica" w:eastAsia="Helvetica" w:cs="Helvetica"/>
+          <w:b w:val="0"/>
+          <w:bCs w:val="0"/>
+          <w:i w:val="1"/>
+          <w:iCs w:val="1"/>
+          <w:noProof w:val="0"/>
+          <w:sz w:val="13"/>
+          <w:szCs w:val="13"/>
+          <w:lang w:val="da-DK"/>
+        </w:rPr>
+      </w:pPr>
+      <w:r>
+        <w:rPr>
+          <w:rFonts w:ascii="Helvetica" w:hAnsi="Helvetica" w:eastAsia="Helvetica" w:cs="Helvetica"/>
+          <w:b w:val="0"/>
+          <w:bCs w:val="0"/>
+          <w:i w:val="1"/>
+          <w:iCs w:val="1"/>
+          <w:noProof w:val="0"/>
+          <w:sz w:val="13"/>
+          <w:szCs w:val="13"/>
+          <w:lang w:val="da-DK"/>
+        </w:rPr>
+        <w:t>previous</w:t>
+      </w:r>
+      <w:r>
+        <w:rPr>
+          <w:rFonts w:ascii="Helvetica" w:hAnsi="Helvetica" w:eastAsia="Helvetica" w:cs="Helvetica"/>
+          <w:b w:val="0"/>
+          <w:bCs w:val="0"/>
+          <w:i w:val="1"/>
+          <w:iCs w:val="1"/>
+          <w:noProof w:val="0"/>
+          <w:sz w:val="13"/>
+          <w:szCs w:val="13"/>
+          <w:lang w:val="da-DK"/>
+        </w:rPr>
+        <w:t xml:space="preserve"> knowledge here]. The learning </w:t>
+      </w:r>
+      <w:r>
+        <w:rPr>
+          <w:rFonts w:ascii="Helvetica" w:hAnsi="Helvetica" w:eastAsia="Helvetica" w:cs="Helvetica"/>
+          <w:b w:val="0"/>
+          <w:bCs w:val="0"/>
+          <w:i w:val="1"/>
+          <w:iCs w:val="1"/>
+          <w:noProof w:val="0"/>
+          <w:sz w:val="13"/>
+          <w:szCs w:val="13"/>
+          <w:lang w:val="da-DK"/>
+        </w:rPr>
+        <w:t>objectives</w:t>
+      </w:r>
+      <w:r>
+        <w:rPr>
+          <w:rFonts w:ascii="Helvetica" w:hAnsi="Helvetica" w:eastAsia="Helvetica" w:cs="Helvetica"/>
+          <w:b w:val="0"/>
+          <w:bCs w:val="0"/>
+          <w:i w:val="1"/>
+          <w:iCs w:val="1"/>
+          <w:noProof w:val="0"/>
+          <w:sz w:val="13"/>
+          <w:szCs w:val="13"/>
+          <w:lang w:val="da-DK"/>
+        </w:rPr>
+        <w:t xml:space="preserve"> for this section are</w:t>
+      </w:r>
+    </w:p>
+    <w:p>
+      <w:pPr>
+        <w:spacing w:before="0" w:beforeAutospacing="off" w:after="0" w:afterAutospacing="off"/>
+        <w:ind w:left="2160"/>
+        <w:rPr>
+          <w:rFonts w:ascii="Helvetica" w:hAnsi="Helvetica" w:eastAsia="Helvetica" w:cs="Helvetica"/>
+          <w:b w:val="0"/>
+          <w:bCs w:val="0"/>
+          <w:i w:val="1"/>
+          <w:iCs w:val="1"/>
+          <w:noProof w:val="0"/>
+          <w:sz w:val="13"/>
+          <w:szCs w:val="13"/>
+          <w:lang w:val="da-DK"/>
+        </w:rPr>
+      </w:pPr>
+      <w:r>
+        <w:rPr>
+          <w:rFonts w:ascii="Helvetica" w:hAnsi="Helvetica" w:eastAsia="Helvetica" w:cs="Helvetica"/>
+          <w:b w:val="0"/>
+          <w:bCs w:val="0"/>
+          <w:i w:val="1"/>
+          <w:iCs w:val="1"/>
+          <w:noProof w:val="0"/>
+          <w:sz w:val="13"/>
+          <w:szCs w:val="13"/>
+          <w:lang w:val="da-DK"/>
+        </w:rPr>
+        <w:t xml:space="preserve">as follows: [list of learning </w:t>
+      </w:r>
+      <w:r>
+        <w:rPr>
+          <w:rFonts w:ascii="Helvetica" w:hAnsi="Helvetica" w:eastAsia="Helvetica" w:cs="Helvetica"/>
+          <w:b w:val="0"/>
+          <w:bCs w:val="0"/>
+          <w:i w:val="1"/>
+          <w:iCs w:val="1"/>
+          <w:noProof w:val="0"/>
+          <w:sz w:val="13"/>
+          <w:szCs w:val="13"/>
+          <w:lang w:val="da-DK"/>
+        </w:rPr>
+        <w:t>objectives</w:t>
+      </w:r>
+      <w:r>
+        <w:rPr>
+          <w:rFonts w:ascii="Helvetica" w:hAnsi="Helvetica" w:eastAsia="Helvetica" w:cs="Helvetica"/>
+          <w:b w:val="0"/>
+          <w:bCs w:val="0"/>
+          <w:i w:val="1"/>
+          <w:iCs w:val="1"/>
+          <w:noProof w:val="0"/>
+          <w:sz w:val="13"/>
+          <w:szCs w:val="13"/>
+          <w:lang w:val="da-DK"/>
+        </w:rPr>
+        <w:t xml:space="preserve"> to be satisfied].”</w:t>
+      </w:r>
+    </w:p>
+    <w:p>
+      <w:pPr>
+        <w:spacing w:before="0" w:beforeAutospacing="off" w:after="0" w:afterAutospacing="off"/>
+        <w:ind w:left="2160"/>
+        <w:rPr>
+          <w:rFonts w:ascii="Helvetica" w:hAnsi="Helvetica" w:eastAsia="Helvetica" w:cs="Helvetica"/>
+          <w:b w:val="0"/>
+          <w:bCs w:val="0"/>
+          <w:i w:val="1"/>
+          <w:iCs w:val="1"/>
+          <w:noProof w:val="0"/>
+          <w:sz w:val="13"/>
+          <w:szCs w:val="13"/>
+          <w:lang w:val="da-DK"/>
+        </w:rPr>
+      </w:pPr>
+      <w:r>
+        <w:rPr>
+          <w:rFonts w:ascii="Helvetica" w:hAnsi="Helvetica" w:eastAsia="Helvetica" w:cs="Helvetica"/>
+          <w:b w:val="0"/>
+          <w:bCs w:val="0"/>
+          <w:i w:val="1"/>
+          <w:iCs w:val="1"/>
+          <w:noProof w:val="0"/>
+          <w:sz w:val="13"/>
+          <w:szCs w:val="13"/>
+          <w:lang w:val="da-DK"/>
+        </w:rPr>
+        <w:t>We advocate for the active engagement of students</w:t>
+      </w:r>
+    </w:p>
+    <w:p>
+      <w:pPr>
+        <w:spacing w:before="240" w:beforeAutospacing="off" w:after="240" w:afterAutospacing="off"/>
+        <w:ind w:firstLine="720"/>
+        <w:rPr>
+          <w:rFonts w:ascii="Helvetica" w:hAnsi="Helvetica" w:eastAsia="Helvetica" w:cs="Helvetica" w:asciiTheme="minorAscii" w:hAnsiTheme="minorAscii" w:eastAsiaTheme="minorEastAsia" w:cstheme="minorBidi"/>
+          <w:b w:val="0"/>
+          <w:bCs w:val="0"/>
+          <w:i w:val="1"/>
+          <w:iCs w:val="1"/>
+          <w:noProof w:val="0"/>
+          <w:color w:val="auto"/>
+          <w:sz w:val="13"/>
+          <w:szCs w:val="13"/>
+          <w:lang w:val="da-DK" w:eastAsia="zh-CN" w:bidi="ar-SA"/>
+        </w:rPr>
+      </w:pPr>
+      <w:r>
+        <w:rPr>
+          <w:noProof w:val="0"/>
+          <w:lang w:val="da-DK"/>
+        </w:rPr>
+        <w:t xml:space="preserve">GitHub Copilot： </w:t>
+      </w:r>
+      <w:r>
+        <w:rPr>
+          <w:rFonts w:ascii="Helvetica" w:hAnsi="Helvetica" w:eastAsia="Helvetica" w:cs="Helvetica" w:asciiTheme="minorAscii" w:hAnsiTheme="minorAscii" w:eastAsiaTheme="minorEastAsia" w:cstheme="minorBidi"/>
+          <w:b w:val="0"/>
+          <w:bCs w:val="0"/>
+          <w:i w:val="1"/>
+          <w:iCs w:val="1"/>
+          <w:noProof w:val="0"/>
+          <w:color w:val="auto"/>
+          <w:sz w:val="13"/>
+          <w:szCs w:val="13"/>
+          <w:lang w:val="da-DK" w:eastAsia="zh-CN" w:bidi="ar-SA"/>
+        </w:rPr>
+        <w:t>færdiggør</w:t>
+      </w:r>
+      <w:r>
+        <w:rPr>
+          <w:rFonts w:ascii="Helvetica" w:hAnsi="Helvetica" w:eastAsia="Helvetica" w:cs="Helvetica" w:asciiTheme="minorAscii" w:hAnsiTheme="minorAscii" w:eastAsiaTheme="minorEastAsia" w:cstheme="minorBidi"/>
+          <w:b w:val="0"/>
+          <w:bCs w:val="0"/>
+          <w:i w:val="1"/>
+          <w:iCs w:val="1"/>
+          <w:noProof w:val="0"/>
+          <w:color w:val="auto"/>
+          <w:sz w:val="13"/>
+          <w:szCs w:val="13"/>
+          <w:lang w:val="da-DK" w:eastAsia="zh-CN" w:bidi="ar-SA"/>
+        </w:rPr>
+        <w:t xml:space="preserve"> </w:t>
+      </w:r>
+      <w:r>
+        <w:rPr>
+          <w:rFonts w:ascii="Helvetica" w:hAnsi="Helvetica" w:eastAsia="Helvetica" w:cs="Helvetica" w:asciiTheme="minorAscii" w:hAnsiTheme="minorAscii" w:eastAsiaTheme="minorEastAsia" w:cstheme="minorBidi"/>
+          <w:b w:val="0"/>
+          <w:bCs w:val="0"/>
+          <w:i w:val="1"/>
+          <w:iCs w:val="1"/>
+          <w:noProof w:val="0"/>
+          <w:color w:val="auto"/>
+          <w:sz w:val="13"/>
+          <w:szCs w:val="13"/>
+          <w:lang w:val="da-DK" w:eastAsia="zh-CN" w:bidi="ar-SA"/>
+        </w:rPr>
+        <w:t>kode</w:t>
+      </w:r>
+      <w:r>
+        <w:rPr>
+          <w:rFonts w:ascii="Helvetica" w:hAnsi="Helvetica" w:eastAsia="Helvetica" w:cs="Helvetica" w:asciiTheme="minorAscii" w:hAnsiTheme="minorAscii" w:eastAsiaTheme="minorEastAsia" w:cstheme="minorBidi"/>
+          <w:b w:val="0"/>
+          <w:bCs w:val="0"/>
+          <w:i w:val="1"/>
+          <w:iCs w:val="1"/>
+          <w:noProof w:val="0"/>
+          <w:color w:val="auto"/>
+          <w:sz w:val="13"/>
+          <w:szCs w:val="13"/>
+          <w:lang w:val="da-DK" w:eastAsia="zh-CN" w:bidi="ar-SA"/>
+        </w:rPr>
+        <w:t xml:space="preserve"> </w:t>
+      </w:r>
+      <w:r>
+        <w:rPr>
+          <w:rFonts w:ascii="Helvetica" w:hAnsi="Helvetica" w:eastAsia="Helvetica" w:cs="Helvetica" w:asciiTheme="minorAscii" w:hAnsiTheme="minorAscii" w:eastAsiaTheme="minorEastAsia" w:cstheme="minorBidi"/>
+          <w:b w:val="0"/>
+          <w:bCs w:val="0"/>
+          <w:i w:val="1"/>
+          <w:iCs w:val="1"/>
+          <w:noProof w:val="0"/>
+          <w:color w:val="auto"/>
+          <w:sz w:val="13"/>
+          <w:szCs w:val="13"/>
+          <w:lang w:val="da-DK" w:eastAsia="zh-CN" w:bidi="ar-SA"/>
+        </w:rPr>
+        <w:t>baseret</w:t>
+      </w:r>
+      <w:r>
+        <w:rPr>
+          <w:rFonts w:ascii="Helvetica" w:hAnsi="Helvetica" w:eastAsia="Helvetica" w:cs="Helvetica" w:asciiTheme="minorAscii" w:hAnsiTheme="minorAscii" w:eastAsiaTheme="minorEastAsia" w:cstheme="minorBidi"/>
+          <w:b w:val="0"/>
+          <w:bCs w:val="0"/>
+          <w:i w:val="1"/>
+          <w:iCs w:val="1"/>
+          <w:noProof w:val="0"/>
+          <w:color w:val="auto"/>
+          <w:sz w:val="13"/>
+          <w:szCs w:val="13"/>
+          <w:lang w:val="da-DK" w:eastAsia="zh-CN" w:bidi="ar-SA"/>
+        </w:rPr>
+        <w:t xml:space="preserve"> </w:t>
+      </w:r>
+      <w:r>
+        <w:rPr>
+          <w:rFonts w:ascii="Helvetica" w:hAnsi="Helvetica" w:eastAsia="Helvetica" w:cs="Helvetica" w:asciiTheme="minorAscii" w:hAnsiTheme="minorAscii" w:eastAsiaTheme="minorEastAsia" w:cstheme="minorBidi"/>
+          <w:b w:val="0"/>
+          <w:bCs w:val="0"/>
+          <w:i w:val="1"/>
+          <w:iCs w:val="1"/>
+          <w:noProof w:val="0"/>
+          <w:color w:val="auto"/>
+          <w:sz w:val="13"/>
+          <w:szCs w:val="13"/>
+          <w:lang w:val="da-DK" w:eastAsia="zh-CN" w:bidi="ar-SA"/>
+        </w:rPr>
+        <w:t>på</w:t>
+      </w:r>
+      <w:r>
+        <w:rPr>
+          <w:rFonts w:ascii="Helvetica" w:hAnsi="Helvetica" w:eastAsia="Helvetica" w:cs="Helvetica" w:asciiTheme="minorAscii" w:hAnsiTheme="minorAscii" w:eastAsiaTheme="minorEastAsia" w:cstheme="minorBidi"/>
+          <w:b w:val="0"/>
+          <w:bCs w:val="0"/>
+          <w:i w:val="1"/>
+          <w:iCs w:val="1"/>
+          <w:noProof w:val="0"/>
+          <w:color w:val="auto"/>
+          <w:sz w:val="13"/>
+          <w:szCs w:val="13"/>
+          <w:lang w:val="da-DK" w:eastAsia="zh-CN" w:bidi="ar-SA"/>
+        </w:rPr>
+        <w:t xml:space="preserve"> </w:t>
+      </w:r>
+      <w:r>
+        <w:rPr>
+          <w:rFonts w:ascii="Helvetica" w:hAnsi="Helvetica" w:eastAsia="Helvetica" w:cs="Helvetica" w:asciiTheme="minorAscii" w:hAnsiTheme="minorAscii" w:eastAsiaTheme="minorEastAsia" w:cstheme="minorBidi"/>
+          <w:b w:val="0"/>
+          <w:bCs w:val="0"/>
+          <w:i w:val="1"/>
+          <w:iCs w:val="1"/>
+          <w:noProof w:val="0"/>
+          <w:color w:val="auto"/>
+          <w:sz w:val="13"/>
+          <w:szCs w:val="13"/>
+          <w:lang w:val="da-DK" w:eastAsia="zh-CN" w:bidi="ar-SA"/>
+        </w:rPr>
+        <w:t>kontekst</w:t>
+      </w:r>
+      <w:r>
+        <w:rPr>
+          <w:rFonts w:ascii="Helvetica" w:hAnsi="Helvetica" w:eastAsia="Helvetica" w:cs="Helvetica" w:asciiTheme="minorAscii" w:hAnsiTheme="minorAscii" w:eastAsiaTheme="minorEastAsia" w:cstheme="minorBidi"/>
+          <w:b w:val="0"/>
+          <w:bCs w:val="0"/>
+          <w:i w:val="1"/>
+          <w:iCs w:val="1"/>
+          <w:noProof w:val="0"/>
+          <w:color w:val="auto"/>
+          <w:sz w:val="13"/>
+          <w:szCs w:val="13"/>
+          <w:lang w:val="da-DK" w:eastAsia="zh-CN" w:bidi="ar-SA"/>
+        </w:rPr>
+        <w:t xml:space="preserve"> </w:t>
+      </w:r>
+      <w:r>
+        <w:rPr>
+          <w:rFonts w:ascii="Helvetica" w:hAnsi="Helvetica" w:eastAsia="Helvetica" w:cs="Helvetica" w:asciiTheme="minorAscii" w:hAnsiTheme="minorAscii" w:eastAsiaTheme="minorEastAsia" w:cstheme="minorBidi"/>
+          <w:b w:val="0"/>
+          <w:bCs w:val="0"/>
+          <w:i w:val="1"/>
+          <w:iCs w:val="1"/>
+          <w:noProof w:val="0"/>
+          <w:color w:val="auto"/>
+          <w:sz w:val="13"/>
+          <w:szCs w:val="13"/>
+          <w:lang w:val="da-DK" w:eastAsia="zh-CN" w:bidi="ar-SA"/>
+        </w:rPr>
+        <w:t>frem</w:t>
+      </w:r>
+      <w:r>
+        <w:rPr>
+          <w:rFonts w:ascii="Helvetica" w:hAnsi="Helvetica" w:eastAsia="Helvetica" w:cs="Helvetica" w:asciiTheme="minorAscii" w:hAnsiTheme="minorAscii" w:eastAsiaTheme="minorEastAsia" w:cstheme="minorBidi"/>
+          <w:b w:val="0"/>
+          <w:bCs w:val="0"/>
+          <w:i w:val="1"/>
+          <w:iCs w:val="1"/>
+          <w:noProof w:val="0"/>
+          <w:color w:val="auto"/>
+          <w:sz w:val="13"/>
+          <w:szCs w:val="13"/>
+          <w:lang w:val="da-DK" w:eastAsia="zh-CN" w:bidi="ar-SA"/>
+        </w:rPr>
+        <w:t xml:space="preserve"> for </w:t>
+      </w:r>
+      <w:r>
+        <w:rPr>
+          <w:rFonts w:ascii="Helvetica" w:hAnsi="Helvetica" w:eastAsia="Helvetica" w:cs="Helvetica" w:asciiTheme="minorAscii" w:hAnsiTheme="minorAscii" w:eastAsiaTheme="minorEastAsia" w:cstheme="minorBidi"/>
+          <w:b w:val="0"/>
+          <w:bCs w:val="0"/>
+          <w:i w:val="1"/>
+          <w:iCs w:val="1"/>
+          <w:noProof w:val="0"/>
+          <w:color w:val="auto"/>
+          <w:sz w:val="13"/>
+          <w:szCs w:val="13"/>
+          <w:lang w:val="da-DK" w:eastAsia="zh-CN" w:bidi="ar-SA"/>
+        </w:rPr>
+        <w:t>direkte</w:t>
+      </w:r>
+      <w:r>
+        <w:rPr>
+          <w:rFonts w:ascii="Helvetica" w:hAnsi="Helvetica" w:eastAsia="Helvetica" w:cs="Helvetica" w:asciiTheme="minorAscii" w:hAnsiTheme="minorAscii" w:eastAsiaTheme="minorEastAsia" w:cstheme="minorBidi"/>
+          <w:b w:val="0"/>
+          <w:bCs w:val="0"/>
+          <w:i w:val="1"/>
+          <w:iCs w:val="1"/>
+          <w:noProof w:val="0"/>
+          <w:color w:val="auto"/>
+          <w:sz w:val="13"/>
+          <w:szCs w:val="13"/>
+          <w:lang w:val="da-DK" w:eastAsia="zh-CN" w:bidi="ar-SA"/>
+        </w:rPr>
+        <w:t xml:space="preserve"> </w:t>
+      </w:r>
+      <w:r>
+        <w:rPr>
+          <w:rFonts w:ascii="Helvetica" w:hAnsi="Helvetica" w:eastAsia="Helvetica" w:cs="Helvetica" w:asciiTheme="minorAscii" w:hAnsiTheme="minorAscii" w:eastAsiaTheme="minorEastAsia" w:cstheme="minorBidi"/>
+          <w:b w:val="0"/>
+          <w:bCs w:val="0"/>
+          <w:i w:val="1"/>
+          <w:iCs w:val="1"/>
+          <w:noProof w:val="0"/>
+          <w:color w:val="auto"/>
+          <w:sz w:val="13"/>
+          <w:szCs w:val="13"/>
+          <w:lang w:val="da-DK" w:eastAsia="zh-CN" w:bidi="ar-SA"/>
+        </w:rPr>
+        <w:t>instruktioner</w:t>
+      </w:r>
+      <w:r>
+        <w:rPr>
+          <w:rFonts w:ascii="Helvetica" w:hAnsi="Helvetica" w:eastAsia="Helvetica" w:cs="Helvetica" w:asciiTheme="minorAscii" w:hAnsiTheme="minorAscii" w:eastAsiaTheme="minorEastAsia" w:cstheme="minorBidi"/>
+          <w:b w:val="0"/>
+          <w:bCs w:val="0"/>
+          <w:i w:val="1"/>
+          <w:iCs w:val="1"/>
+          <w:noProof w:val="0"/>
+          <w:color w:val="auto"/>
+          <w:sz w:val="13"/>
+          <w:szCs w:val="13"/>
+          <w:lang w:val="da-DK" w:eastAsia="zh-CN" w:bidi="ar-SA"/>
+        </w:rPr>
+        <w:t>.</w:t>
+      </w:r>
+    </w:p>
+    <w:p>
+      <w:pPr>
+        <w:spacing w:before="0" w:beforeAutospacing="off" w:after="0" w:afterAutospacing="off"/>
+        <w:ind w:left="720"/>
+        <w:rPr>
+          <w:noProof w:val="0"/>
+          <w:lang w:val="da-DK"/>
+        </w:rPr>
+      </w:pPr>
+    </w:p>
+    <w:p>
+      <w:pPr>
+        <w:spacing w:before="0" w:beforeAutospacing="off" w:after="0" w:afterAutospacing="off"/>
+        <w:ind w:left="2160"/>
+        <w:rPr>
+          <w:rFonts w:ascii="Helvetica" w:hAnsi="Helvetica" w:eastAsia="Helvetica" w:cs="Helvetica"/>
+          <w:b w:val="0"/>
+          <w:bCs w:val="0"/>
+          <w:i w:val="1"/>
+          <w:iCs w:val="1"/>
+          <w:noProof w:val="0"/>
+          <w:sz w:val="13"/>
+          <w:szCs w:val="13"/>
+          <w:lang w:val="da-DK"/>
+        </w:rPr>
+      </w:pPr>
+    </w:p>
+    <w:p>
+      <w:pPr>
+        <w:spacing w:before="240" w:beforeAutospacing="off" w:after="240" w:afterAutospacing="off"/>
+        <w:ind w:left="720"/>
+        <w:rPr>
+          <w:noProof w:val="0"/>
+          <w:lang w:val="en-US"/>
+        </w:rPr>
+      </w:pPr>
     </w:p>
     <w:p>
       <w:pPr>
@@ -190,10 +922,82 @@
           <w:ilvl w:val="1"/>
           <w:numId w:val="11"/>
         </w:numPr>
-      </w:pPr>
-      <w:r>
-        <w:t>Det øger din produktivitet, men kan også hæmme den.</w:t>
-      </w:r>
+        <w:rPr>
+          <w:lang w:val="en-US"/>
+        </w:rPr>
+      </w:pPr>
+      <w:r>
+        <w:rPr>
+          <w:lang w:val="en-US"/>
+        </w:rPr>
+        <w:t xml:space="preserve">Det </w:t>
+      </w:r>
+      <w:r>
+        <w:rPr>
+          <w:lang w:val="en-US"/>
+        </w:rPr>
+        <w:t>øger</w:t>
+      </w:r>
+      <w:r>
+        <w:rPr>
+          <w:lang w:val="en-US"/>
+        </w:rPr>
+        <w:t xml:space="preserve"> din </w:t>
+      </w:r>
+      <w:r>
+        <w:rPr>
+          <w:lang w:val="en-US"/>
+        </w:rPr>
+        <w:t>produktivitet</w:t>
+      </w:r>
+      <w:r>
+        <w:rPr>
+          <w:lang w:val="en-US"/>
+        </w:rPr>
+        <w:t xml:space="preserve">, men </w:t>
+      </w:r>
+      <w:r>
+        <w:rPr>
+          <w:lang w:val="en-US"/>
+        </w:rPr>
+        <w:t>kan</w:t>
+      </w:r>
+      <w:r>
+        <w:rPr>
+          <w:lang w:val="en-US"/>
+        </w:rPr>
+        <w:t xml:space="preserve"> </w:t>
+      </w:r>
+      <w:r>
+        <w:rPr>
+          <w:lang w:val="en-US"/>
+        </w:rPr>
+        <w:t>også</w:t>
+      </w:r>
+      <w:r>
+        <w:rPr>
+          <w:lang w:val="en-US"/>
+        </w:rPr>
+        <w:t xml:space="preserve"> </w:t>
+      </w:r>
+      <w:r>
+        <w:rPr>
+          <w:lang w:val="en-US"/>
+        </w:rPr>
+        <w:t>hæmme</w:t>
+      </w:r>
+      <w:r>
+        <w:rPr>
+          <w:lang w:val="en-US"/>
+        </w:rPr>
+        <w:t xml:space="preserve"> den.</w:t>
+      </w:r>
+    </w:p>
+    <w:p>
+      <w:pPr>
+        <w:pStyle w:val="scriptor-listitemlistlist-81f1aef7-0e55-40fa-8d3e-e8371a56aa970"/>
+        <w:ind w:left="720"/>
+      </w:pPr>
     </w:p>
     <w:p>
       <w:pPr>
@@ -242,12 +1046,24 @@
           <w:ilvl w:val="1"/>
           <w:numId w:val="11"/>
         </w:numPr>
-      </w:pPr>
-      <w:r>
+        <w:rPr>
+          <w:lang w:val="en-US"/>
+        </w:rPr>
+      </w:pPr>
+      <w:r>
+        <w:rPr>
+          <w:lang w:val="en-US"/>
+        </w:rPr>
         <w:t>Inspiration til løsninger, når man sidder fast.</w:t>
       </w:r>
     </w:p>
     <w:p>
+      <w:pPr>
+        <w:pStyle w:val="scriptor-listitemlistlist-81f1aef7-0e55-40fa-8d3e-e8371a56aa970"/>
+        <w:ind w:left="1440"/>
+      </w:pPr>
+    </w:p>
+    <w:p>
       <w:r>
         <w:t xml:space="preserve"> </w:t>
       </w:r>
@@ -257,7 +1073,16 @@
         <w:pStyle w:val="Heading2"/>
       </w:pPr>
       <w:r>
-        <w:t>Del 2: Opsætning af GitHub Copilot i VS Code (15 min)</w:t>
+        <w:rPr/>
+        <w:t xml:space="preserve">Del 2: Opsætning af GitHub Copilot i VS Code </w:t>
+      </w:r>
+      <w:r>
+        <w:rPr/>
+        <w:t>i par</w:t>
+      </w:r>
+      <w:r>
+        <w:rPr/>
+        <w:t>(15 min)</w:t>
       </w:r>
     </w:p>
     <w:p>
@@ -272,7 +1097,7 @@
         <w:t>Installation af VS Code og Copilot-plugin.</w:t>
       </w:r>
     </w:p>
-    <w:p>
+    <w:p w14:noSpellErr="1">
       <w:pPr>
         <w:pStyle w:val="scriptor-listitemlistlist-81f1aef7-0e55-40fa-8d3e-e8371a56aa971"/>
         <w:numPr>
@@ -283,33 +1108,11 @@
           <w:lang w:val="en-US"/>
         </w:rPr>
       </w:pPr>
-      <w:proofErr w:type="spellStart"/>
       <w:r>
         <w:rPr>
           <w:lang w:val="en-US"/>
         </w:rPr>
-        <w:t>Aktivering</w:t>
-      </w:r>
-      <w:proofErr w:type="spellEnd"/>
-      <w:r>
-        <w:rPr>
-          <w:lang w:val="en-US"/>
-        </w:rPr>
-        <w:t xml:space="preserve"> </w:t>
-      </w:r>
-      <w:proofErr w:type="spellStart"/>
-      <w:r>
-        <w:rPr>
-          <w:lang w:val="en-US"/>
-        </w:rPr>
-        <w:t>af</w:t>
-      </w:r>
-      <w:proofErr w:type="spellEnd"/>
-      <w:r>
-        <w:rPr>
-          <w:lang w:val="en-US"/>
-        </w:rPr>
-        <w:t xml:space="preserve"> GitHub Copilot.</w:t>
+        <w:t>Aktivering af GitHub Copilot.</w:t>
       </w:r>
     </w:p>
     <w:p>
@@ -317,16 +1120,16 @@
         <w:pStyle w:val="scriptor-listitemlistlist-81f1aef7-0e55-40fa-8d3e-e8371a56aa970"/>
         <w:ind w:left="720"/>
         <w:rPr>
-          <w:b/>
-          <w:bCs/>
-        </w:rPr>
-      </w:pPr>
-      <w:hyperlink r:id="rId10">
+          <w:b w:val="1"/>
+          <w:bCs w:val="1"/>
+        </w:rPr>
+      </w:pPr>
+      <w:hyperlink r:id="R3571a89ea0a74142">
         <w:r>
           <w:rPr>
             <w:rStyle w:val="Hyperlink"/>
-            <w:b/>
-            <w:bCs/>
+            <w:b w:val="1"/>
+            <w:bCs w:val="1"/>
           </w:rPr>
           <w:t>https://code.visualstudio.com/docs/copilot/setup</w:t>
         </w:r>
@@ -381,22 +1184,23 @@
           <w:numId w:val="13"/>
         </w:numPr>
         <w:spacing w:after="160"/>
-      </w:pPr>
-      <w:r>
-        <w:rPr>
-          <w:lang w:val="da-DK"/>
+        <w:rPr/>
+      </w:pPr>
+      <w:r>
+        <w:rPr>
+          <w:lang w:val="en-US"/>
         </w:rPr>
         <w:t xml:space="preserve">Opret en mappe kaldet </w:t>
       </w:r>
       <w:r>
         <w:rPr>
-          <w:lang w:val="da-DK"/>
+          <w:lang w:val="en-US"/>
         </w:rPr>
         <w:t xml:space="preserve">xxx </w:t>
       </w:r>
       <w:r>
         <w:rPr>
-          <w:lang w:val="da-DK"/>
+          <w:lang w:val="en-US"/>
         </w:rPr>
         <w:t xml:space="preserve">og opret en ny fil </w:t>
       </w:r>
@@ -404,13 +1208,13 @@
         <w:rPr>
           <w:sz w:val="20"/>
           <w:szCs w:val="20"/>
-          <w:lang w:val="da-DK"/>
+          <w:lang w:val="en-US"/>
         </w:rPr>
         <w:t>test.js</w:t>
       </w:r>
       <w:r>
         <w:rPr>
-          <w:lang w:val="da-DK"/>
+          <w:lang w:val="en-US"/>
         </w:rPr>
         <w:t>.</w:t>
       </w:r>
@@ -422,28 +1226,9 @@
           <w:numId w:val="13"/>
         </w:numPr>
         <w:spacing w:after="160"/>
-        <w:rPr>
-          <w:sz w:val="20"/>
-          <w:szCs w:val="20"/>
-        </w:rPr>
-      </w:pPr>
-      <w:r>
-        <w:t xml:space="preserve">Start med at skrive </w:t>
-      </w:r>
-      <w:r>
-        <w:t>commentar //</w:t>
-      </w:r>
-    </w:p>
-    <w:p>
-      <w:pPr>
-        <w:pStyle w:val="ListParagraph"/>
-        <w:numPr>
-          <w:ilvl w:val="0"/>
-          <w:numId w:val="13"/>
-        </w:numPr>
-      </w:pPr>
-      <w:r>
-        <w:t>Begynd at skrive en kommentar, der beskriver den ønskede funktion, f.eks.:</w:t>
+      </w:pPr>
+      <w:r>
+        <w:t>Start med at skrive en funktionsdefinition, f.eks.:</w:t>
       </w:r>
     </w:p>
     <w:p>
@@ -466,7 +1251,7 @@
           <w:tab w:val="left" w:pos="13740"/>
           <w:tab w:val="left" w:pos="14656"/>
         </w:tabs>
-        <w:ind w:left="720"/>
+        <w:ind w:firstLine="360"/>
         <w:rPr>
           <w:sz w:val="20"/>
           <w:szCs w:val="20"/>
@@ -477,6 +1262,64 @@
           <w:sz w:val="20"/>
           <w:szCs w:val="20"/>
         </w:rPr>
+        <w:t xml:space="preserve">   function sum(a, b) {</w:t>
+      </w:r>
+    </w:p>
+    <w:p>
+      <w:pPr>
+        <w:pStyle w:val="ListParagraph"/>
+        <w:numPr>
+          <w:ilvl w:val="0"/>
+          <w:numId w:val="13"/>
+        </w:numPr>
+      </w:pPr>
+      <w:r>
+        <w:t>Stop med at skrive og vent et par sekunder. Copilot bør foreslå resten af funktionen automatisk.###</w:t>
+      </w:r>
+    </w:p>
+    <w:p>
+      <w:pPr>
+        <w:pStyle w:val="ListParagraph"/>
+        <w:numPr>
+          <w:ilvl w:val="0"/>
+          <w:numId w:val="13"/>
+        </w:numPr>
+      </w:pPr>
+      <w:r>
+        <w:t>Generering af kodeblokke1. Begynd at skrive en kommentar, der beskriver den ønskede funktion, f.eks.:</w:t>
+      </w:r>
+    </w:p>
+    <w:p>
+      <w:pPr>
+        <w:tabs>
+          <w:tab w:val="left" w:pos="916"/>
+          <w:tab w:val="left" w:pos="1832"/>
+          <w:tab w:val="left" w:pos="2748"/>
+          <w:tab w:val="left" w:pos="3664"/>
+          <w:tab w:val="left" w:pos="4580"/>
+          <w:tab w:val="left" w:pos="5496"/>
+          <w:tab w:val="left" w:pos="6412"/>
+          <w:tab w:val="left" w:pos="7328"/>
+          <w:tab w:val="left" w:pos="8244"/>
+          <w:tab w:val="left" w:pos="9160"/>
+          <w:tab w:val="left" w:pos="10076"/>
+          <w:tab w:val="left" w:pos="10992"/>
+          <w:tab w:val="left" w:pos="11908"/>
+          <w:tab w:val="left" w:pos="12824"/>
+          <w:tab w:val="left" w:pos="13740"/>
+          <w:tab w:val="left" w:pos="14656"/>
+        </w:tabs>
+        <w:ind w:left="720"/>
+        <w:rPr>
+          <w:sz w:val="20"/>
+          <w:szCs w:val="20"/>
+        </w:rPr>
+      </w:pPr>
+      <w:r>
+        <w:rPr>
+          <w:sz w:val="20"/>
+          <w:szCs w:val="20"/>
+        </w:rPr>
         <w:t xml:space="preserve">   // create an HTML document with JavaScript function to display Fibonacci numbers.</w:t>
       </w:r>
     </w:p>
@@ -502,6 +1345,7 @@
         <w:rPr>
           <w:bCs/>
         </w:rPr>
+        <w:lastRenderedPageBreak/>
         <w:t xml:space="preserve"> </w:t>
       </w:r>
     </w:p>
@@ -523,27 +1367,35 @@
         <w:pStyle w:val="Heading2"/>
       </w:pPr>
       <w:r>
+        <w:rPr/>
         <w:t>Del</w:t>
       </w:r>
       <w:r>
+        <w:rPr/>
         <w:t xml:space="preserve"> 4:   </w:t>
       </w:r>
       <w:r>
+        <w:rPr/>
         <w:t>JavaScript</w:t>
       </w:r>
       <w:r>
+        <w:rPr/>
         <w:t xml:space="preserve"> </w:t>
       </w:r>
       <w:r>
+        <w:rPr/>
         <w:t xml:space="preserve">basic </w:t>
       </w:r>
       <w:r>
+        <w:rPr/>
         <w:t>øvelser</w:t>
       </w:r>
       <w:r>
+        <w:rPr/>
         <w:t xml:space="preserve"> </w:t>
       </w:r>
       <w:r>
+        <w:rPr/>
         <w:t xml:space="preserve"> </w:t>
       </w:r>
     </w:p>
@@ -626,13 +1478,25 @@
     </w:p>
     <w:p>
       <w:pPr>
-        <w:spacing w:before="100" w:beforeAutospacing="1" w:after="100" w:afterAutospacing="1"/>
-      </w:pPr>
-      <w:r>
-        <w:rPr>
-          <w:lang w:val="da-DK"/>
-        </w:rPr>
-        <w:t xml:space="preserve">1. Åbn din   Visual Studio Code </w:t>
+        <w:spacing w:before="100" w:beforeAutospacing="on" w:after="100" w:afterAutospacing="on"/>
+      </w:pPr>
+      <w:r>
+        <w:rPr>
+          <w:lang w:val="en-US"/>
+        </w:rPr>
+        <w:t xml:space="preserve">1. </w:t>
+      </w:r>
+      <w:r>
+        <w:rPr>
+          <w:lang w:val="en-US"/>
+        </w:rPr>
+        <w:t>Åbn</w:t>
+      </w:r>
+      <w:r>
+        <w:rPr>
+          <w:lang w:val="en-US"/>
+        </w:rPr>
+        <w:t xml:space="preserve"> din   Visual Studio Code </w:t>
       </w:r>
     </w:p>
     <w:p>
@@ -1066,6 +1930,306 @@
         </w:rPr>
         <w:t>Trin 5: Se resultatet i konsollen</w:t>
       </w:r>
+    </w:p>
+    <w:p>
+      <w:pPr>
+        <w:pStyle w:val="p3"/>
+        <w:rPr>
+          <w:color w:val="FFFFFF" w:themeColor="background1"/>
+          <w:highlight w:val="lightGray"/>
+        </w:rPr>
+      </w:pPr>
+      <w:r>
+        <w:rPr>
+          <w:color w:val="FFFFFF" w:themeColor="background1"/>
+          <w:highlight w:val="lightGray"/>
+        </w:rPr>
+        <w:t xml:space="preserve"> </w:t>
+      </w:r>
+    </w:p>
+    <w:p>
+      <w:pPr>
+        <w:pStyle w:val="p3"/>
+        <w:rPr>
+          <w:color w:val="FFFFFF" w:themeColor="background1"/>
+          <w:highlight w:val="lightGray"/>
+        </w:rPr>
+      </w:pPr>
+    </w:p>
+    <w:p>
+      <w:pPr>
+        <w:pStyle w:val="Normal"/>
+        <w:suppressLineNumbers w:val="0"/>
+        <w:shd w:val="clear" w:color="auto" w:fill="FFFFFF" w:themeFill="background1"/>
+        <w:bidi w:val="0"/>
+        <w:spacing w:beforeAutospacing="on" w:afterAutospacing="on" w:line="259" w:lineRule="auto"/>
+        <w:ind w:left="0" w:right="0"/>
+        <w:jc w:val="left"/>
+        <w:rPr>
+          <w:rFonts w:eastAsia="等线 Light" w:eastAsiaTheme="majorEastAsia"/>
+          <w:b w:val="1"/>
+          <w:bCs w:val="1"/>
+          <w:noProof/>
+          <w:color w:val="156082" w:themeColor="accent1" w:themeTint="FF" w:themeShade="FF"/>
+          <w:sz w:val="32"/>
+          <w:szCs w:val="32"/>
+        </w:rPr>
+      </w:pPr>
+      <w:r>
+        <w:rPr>
+          <w:rFonts w:eastAsia="等线 Light" w:eastAsiaTheme="majorEastAsia"/>
+          <w:b w:val="1"/>
+          <w:bCs w:val="1"/>
+          <w:noProof/>
+          <w:color w:val="156082" w:themeColor="accent1"/>
+          <w:kern w:val="2"/>
+          <w:sz w:val="32"/>
+          <w:szCs w:val="32"/>
+          <w14:ligatures w14:val="standardContextual"/>
+        </w:rPr>
+        <w:t xml:space="preserve">Spørgsmål </w:t>
+      </w:r>
+      <w:r>
+        <w:rPr>
+          <w:rFonts w:eastAsia="等线 Light" w:eastAsiaTheme="majorEastAsia"/>
+          <w:b w:val="1"/>
+          <w:bCs w:val="1"/>
+          <w:noProof/>
+          <w:color w:val="156082" w:themeColor="accent1"/>
+          <w:kern w:val="2"/>
+          <w:sz w:val="32"/>
+          <w:szCs w:val="32"/>
+          <w14:ligatures w14:val="standardContextual"/>
+        </w:rPr>
+        <w:t xml:space="preserve">til </w:t>
+      </w:r>
+      <w:r>
+        <w:rPr>
+          <w:rFonts w:eastAsia="等线 Light" w:eastAsiaTheme="majorEastAsia"/>
+          <w:b w:val="1"/>
+          <w:bCs w:val="1"/>
+          <w:noProof/>
+          <w:color w:val="156082" w:themeColor="accent1" w:themeTint="FF" w:themeShade="FF"/>
+          <w:sz w:val="32"/>
+          <w:szCs w:val="32"/>
+        </w:rPr>
+        <w:t>par</w:t>
+      </w:r>
+    </w:p>
+    <w:p>
+      <w:pPr>
+        <w:spacing w:before="100" w:beforeAutospacing="on" w:after="100" w:afterAutospacing="on"/>
+      </w:pPr>
+      <w:r>
+        <w:rPr>
+          <w:lang w:val="en-US"/>
+        </w:rPr>
+        <w:t xml:space="preserve">  </w:t>
+      </w:r>
+      <w:r>
+        <w:rPr>
+          <w:b w:val="1"/>
+          <w:bCs w:val="1"/>
+          <w:lang w:val="en-US"/>
+        </w:rPr>
+        <w:t>Forståelse</w:t>
+      </w:r>
+      <w:r>
+        <w:rPr>
+          <w:b w:val="1"/>
+          <w:bCs w:val="1"/>
+          <w:lang w:val="en-US"/>
+        </w:rPr>
+        <w:t xml:space="preserve"> </w:t>
+      </w:r>
+      <w:r>
+        <w:rPr>
+          <w:b w:val="1"/>
+          <w:bCs w:val="1"/>
+          <w:lang w:val="en-US"/>
+        </w:rPr>
+        <w:t>af</w:t>
+      </w:r>
+      <w:r>
+        <w:rPr>
+          <w:b w:val="1"/>
+          <w:bCs w:val="1"/>
+          <w:lang w:val="en-US"/>
+        </w:rPr>
+        <w:t xml:space="preserve"> else if</w:t>
+      </w:r>
+      <w:r>
+        <w:rPr>
+          <w:b w:val="1"/>
+          <w:bCs w:val="1"/>
+          <w:lang w:val="en-US"/>
+        </w:rPr>
+        <w:t xml:space="preserve"> </w:t>
+      </w:r>
+      <w:r>
+        <w:rPr>
+          <w:b w:val="1"/>
+          <w:bCs w:val="1"/>
+          <w:lang w:val="en-US"/>
+        </w:rPr>
+        <w:t>ved</w:t>
+      </w:r>
+      <w:r>
+        <w:rPr>
+          <w:b w:val="1"/>
+          <w:bCs w:val="1"/>
+          <w:lang w:val="en-US"/>
+        </w:rPr>
+        <w:t xml:space="preserve"> Copilot</w:t>
+      </w:r>
+      <w:r>
+        <w:rPr>
+          <w:b w:val="1"/>
+          <w:bCs w:val="1"/>
+          <w:lang w:val="en-US"/>
+        </w:rPr>
+        <w:t>:</w:t>
+      </w:r>
+    </w:p>
+    <w:p>
+      <w:pPr>
+        <w:numPr>
+          <w:ilvl w:val="0"/>
+          <w:numId w:val="8"/>
+        </w:numPr>
+        <w:spacing w:before="100" w:beforeAutospacing="1" w:after="100" w:afterAutospacing="1"/>
+      </w:pPr>
+      <w:r>
+        <w:t xml:space="preserve">Forklar hvad </w:t>
+      </w:r>
+      <w:r>
+        <w:rPr>
+          <w:sz w:val="20"/>
+          <w:szCs w:val="20"/>
+        </w:rPr>
+        <w:t>else if</w:t>
+      </w:r>
+      <w:r>
+        <w:t>-sætningen gør i denne kode.</w:t>
+      </w:r>
+    </w:p>
+    <w:p>
+      <w:pPr>
+        <w:numPr>
+          <w:ilvl w:val="0"/>
+          <w:numId w:val="8"/>
+        </w:numPr>
+        <w:spacing w:before="100" w:beforeAutospacing="1" w:after="100" w:afterAutospacing="1"/>
+      </w:pPr>
+      <w:r>
+        <w:t xml:space="preserve">Hvad vil der ske, hvis du fjerner </w:t>
+      </w:r>
+      <w:r>
+        <w:rPr>
+          <w:sz w:val="20"/>
+          <w:szCs w:val="20"/>
+        </w:rPr>
+        <w:t>else if</w:t>
+      </w:r>
+      <w:r>
+        <w:t xml:space="preserve">-sætningen og kun har </w:t>
+      </w:r>
+      <w:r>
+        <w:rPr>
+          <w:sz w:val="20"/>
+          <w:szCs w:val="20"/>
+        </w:rPr>
+        <w:t>if</w:t>
+      </w:r>
+      <w:r>
+        <w:t xml:space="preserve"> og </w:t>
+      </w:r>
+      <w:r>
+        <w:rPr>
+          <w:sz w:val="20"/>
+          <w:szCs w:val="20"/>
+        </w:rPr>
+        <w:t>else</w:t>
+      </w:r>
+      <w:r>
+        <w:t>?</w:t>
+      </w:r>
+    </w:p>
+    <w:p>
+      <w:pPr>
+        <w:spacing w:before="100" w:beforeAutospacing="1" w:after="100" w:afterAutospacing="1"/>
+      </w:pPr>
+      <w:r>
+        <w:rPr>
+          <w:b/>
+          <w:bCs/>
+        </w:rPr>
+        <w:t>Console-metoder:</w:t>
+      </w:r>
+    </w:p>
+    <w:p>
+      <w:pPr>
+        <w:numPr>
+          <w:ilvl w:val="0"/>
+          <w:numId w:val="9"/>
+        </w:numPr>
+        <w:spacing w:before="100" w:beforeAutospacing="1" w:after="100" w:afterAutospacing="1"/>
+      </w:pPr>
+      <w:r>
+        <w:t xml:space="preserve">Hvad gør metoden </w:t>
+      </w:r>
+      <w:r>
+        <w:rPr>
+          <w:sz w:val="20"/>
+          <w:szCs w:val="20"/>
+        </w:rPr>
+        <w:t>console.log()</w:t>
+      </w:r>
+      <w:r>
+        <w:t xml:space="preserve"> i denne kode?</w:t>
+      </w:r>
+    </w:p>
+    <w:p>
+      <w:pPr>
+        <w:spacing w:before="100" w:beforeAutospacing="1" w:after="100" w:afterAutospacing="1"/>
+      </w:pPr>
+      <w:r>
+        <w:rPr>
+          <w:b/>
+          <w:bCs/>
+        </w:rPr>
+        <w:t>Praktisk anvendelse:</w:t>
+      </w:r>
+    </w:p>
+    <w:p>
+      <w:pPr>
+        <w:numPr>
+          <w:ilvl w:val="0"/>
+          <w:numId w:val="10"/>
+        </w:numPr>
+        <w:spacing w:before="100" w:beforeAutospacing="1" w:after="100" w:afterAutospacing="1"/>
+      </w:pPr>
+      <w:r>
+        <w:t>Skriv en kode snippet, der beder brugeren om at indtaste et tal og derefter bruger den samme logik til at bestemme, om tallet er positivt, negativt eller nul.</w:t>
+      </w:r>
+    </w:p>
+    <w:p>
+      <w:pPr>
+        <w:pStyle w:val="p3"/>
+        <w:rPr>
+          <w:color w:val="FFFFFF" w:themeColor="background1"/>
+          <w:highlight w:val="lightGray"/>
+        </w:rPr>
+      </w:pPr>
+    </w:p>
+    <w:p>
+      <w:pPr>
+        <w:pStyle w:val="p3"/>
+        <w:rPr>
+          <w:color w:val="FFFFFF" w:themeColor="background1"/>
+          <w:highlight w:val="lightGray"/>
+        </w:rPr>
+      </w:pPr>
     </w:p>
     <w:p>
       <w:pPr>
@@ -1119,258 +2283,9 @@
           <w:szCs w:val="26"/>
           <w14:ligatures w14:val="standardContextual"/>
         </w:rPr>
-        <w:t xml:space="preserve">Spørgsmål </w:t>
-      </w:r>
-    </w:p>
-    <w:p>
-      <w:pPr>
-        <w:spacing w:before="100" w:beforeAutospacing="1" w:after="100" w:afterAutospacing="1"/>
-      </w:pPr>
-      <w:proofErr w:type="gramStart"/>
-      <w:r>
-        <w:rPr>
-          <w:lang w:val="en-US"/>
-        </w:rPr>
-        <w:t></w:t>
-      </w:r>
-      <w:r>
-        <w:rPr>
-          <w:lang w:val="da-DK"/>
-        </w:rPr>
-        <w:t xml:space="preserve">  </w:t>
-      </w:r>
-      <w:r>
-        <w:rPr>
-          <w:b/>
-          <w:bCs/>
-          <w:lang w:val="da-DK"/>
-        </w:rPr>
-        <w:t>Forståelse</w:t>
-      </w:r>
-      <w:proofErr w:type="gramEnd"/>
-      <w:r>
-        <w:rPr>
-          <w:b/>
-          <w:bCs/>
-          <w:lang w:val="da-DK"/>
-        </w:rPr>
-        <w:t xml:space="preserve"> af </w:t>
-      </w:r>
-      <w:proofErr w:type="spellStart"/>
-      <w:r>
-        <w:rPr>
-          <w:b/>
-          <w:bCs/>
-          <w:lang w:val="da-DK"/>
-        </w:rPr>
-        <w:t>else</w:t>
-      </w:r>
-      <w:proofErr w:type="spellEnd"/>
-      <w:r>
-        <w:rPr>
-          <w:b/>
-          <w:bCs/>
-          <w:lang w:val="da-DK"/>
-        </w:rPr>
-        <w:t xml:space="preserve"> </w:t>
-      </w:r>
-      <w:proofErr w:type="spellStart"/>
-      <w:r>
-        <w:rPr>
-          <w:b/>
-          <w:bCs/>
-          <w:lang w:val="da-DK"/>
-        </w:rPr>
-        <w:t>if</w:t>
-      </w:r>
-      <w:proofErr w:type="spellEnd"/>
-      <w:r>
-        <w:rPr>
-          <w:b/>
-          <w:bCs/>
-          <w:lang w:val="da-DK"/>
-        </w:rPr>
-        <w:t xml:space="preserve"> ved Copilot</w:t>
-      </w:r>
-      <w:r>
-        <w:rPr>
-          <w:b/>
-          <w:bCs/>
-          <w:lang w:val="da-DK"/>
-        </w:rPr>
-        <w:t>:</w:t>
-      </w:r>
-    </w:p>
-    <w:p>
-      <w:pPr>
-        <w:numPr>
-          <w:ilvl w:val="0"/>
-          <w:numId w:val="8"/>
-        </w:numPr>
-        <w:spacing w:before="100" w:beforeAutospacing="1" w:after="100" w:afterAutospacing="1"/>
-      </w:pPr>
-      <w:r>
-        <w:t xml:space="preserve">Forklar hvad </w:t>
-      </w:r>
-      <w:r>
-        <w:rPr>
-          <w:sz w:val="20"/>
-          <w:szCs w:val="20"/>
-        </w:rPr>
-        <w:t>else if</w:t>
-      </w:r>
-      <w:r>
-        <w:t>-sætningen gør i denne kode.</w:t>
-      </w:r>
-    </w:p>
-    <w:p>
-      <w:pPr>
-        <w:numPr>
-          <w:ilvl w:val="0"/>
-          <w:numId w:val="8"/>
-        </w:numPr>
-        <w:spacing w:before="100" w:beforeAutospacing="1" w:after="100" w:afterAutospacing="1"/>
-      </w:pPr>
-      <w:r>
-        <w:t xml:space="preserve">Hvad vil der ske, hvis du fjerner </w:t>
-      </w:r>
-      <w:r>
-        <w:rPr>
-          <w:sz w:val="20"/>
-          <w:szCs w:val="20"/>
-        </w:rPr>
-        <w:t>else if</w:t>
-      </w:r>
-      <w:r>
-        <w:t xml:space="preserve">-sætningen og kun har </w:t>
-      </w:r>
-      <w:r>
-        <w:rPr>
-          <w:sz w:val="20"/>
-          <w:szCs w:val="20"/>
-        </w:rPr>
-        <w:t>if</w:t>
-      </w:r>
-      <w:r>
-        <w:t xml:space="preserve"> og </w:t>
-      </w:r>
-      <w:r>
-        <w:rPr>
-          <w:sz w:val="20"/>
-          <w:szCs w:val="20"/>
-        </w:rPr>
-        <w:t>else</w:t>
-      </w:r>
-      <w:r>
-        <w:t>?</w:t>
-      </w:r>
-    </w:p>
-    <w:p>
-      <w:pPr>
-        <w:spacing w:before="100" w:beforeAutospacing="1" w:after="100" w:afterAutospacing="1"/>
-      </w:pPr>
-      <w:r>
-        <w:rPr>
-          <w:b/>
-          <w:bCs/>
-        </w:rPr>
-        <w:t>Console-metoder:</w:t>
-      </w:r>
-    </w:p>
-    <w:p>
-      <w:pPr>
-        <w:numPr>
-          <w:ilvl w:val="0"/>
-          <w:numId w:val="9"/>
-        </w:numPr>
-        <w:spacing w:before="100" w:beforeAutospacing="1" w:after="100" w:afterAutospacing="1"/>
-      </w:pPr>
-      <w:r>
-        <w:t xml:space="preserve">Hvad gør metoden </w:t>
-      </w:r>
-      <w:r>
-        <w:rPr>
-          <w:sz w:val="20"/>
-          <w:szCs w:val="20"/>
-        </w:rPr>
-        <w:t>console.log()</w:t>
-      </w:r>
-      <w:r>
-        <w:t xml:space="preserve"> i denne kode?</w:t>
-      </w:r>
-    </w:p>
-    <w:p>
-      <w:pPr>
-        <w:spacing w:before="100" w:beforeAutospacing="1" w:after="100" w:afterAutospacing="1"/>
-      </w:pPr>
-      <w:r>
-        <w:rPr>
-          <w:b/>
-          <w:bCs/>
-        </w:rPr>
-        <w:t>Praktisk anvendelse:</w:t>
-      </w:r>
-    </w:p>
-    <w:p>
-      <w:pPr>
-        <w:numPr>
-          <w:ilvl w:val="0"/>
-          <w:numId w:val="10"/>
-        </w:numPr>
-        <w:spacing w:before="100" w:beforeAutospacing="1" w:after="100" w:afterAutospacing="1"/>
-      </w:pPr>
-      <w:r>
-        <w:t>Skriv en kode snippet, der beder brugeren om at indtaste et tal og derefter bruger den samme logik til at bestemme, om tallet er positivt, negativt eller nul.</w:t>
-      </w:r>
-    </w:p>
-    <w:p>
-      <w:pPr>
-        <w:pStyle w:val="p3"/>
-        <w:rPr>
-          <w:color w:val="FFFFFF" w:themeColor="background1"/>
-          <w:highlight w:val="lightGray"/>
-        </w:rPr>
-      </w:pPr>
-    </w:p>
-    <w:p>
-      <w:pPr>
-        <w:pStyle w:val="p3"/>
-        <w:rPr>
-          <w:color w:val="FFFFFF" w:themeColor="background1"/>
-          <w:highlight w:val="lightGray"/>
-        </w:rPr>
-      </w:pPr>
-    </w:p>
-    <w:p>
-      <w:pPr>
-        <w:pStyle w:val="p3"/>
-        <w:rPr>
-          <w:color w:val="FFFFFF" w:themeColor="background1"/>
-          <w:highlight w:val="lightGray"/>
-        </w:rPr>
-      </w:pPr>
-      <w:r>
-        <w:rPr>
-          <w:color w:val="FFFFFF" w:themeColor="background1"/>
-          <w:highlight w:val="lightGray"/>
-        </w:rPr>
-        <w:t xml:space="preserve"> </w:t>
-      </w:r>
-    </w:p>
-    <w:p>
-      <w:pPr>
-        <w:pStyle w:val="p3"/>
-        <w:rPr>
-          <w:color w:val="FFFFFF" w:themeColor="background1"/>
-          <w:highlight w:val="lightGray"/>
-        </w:rPr>
-      </w:pPr>
-    </w:p>
-    <w:p>
-      <w:pPr>
-        <w:shd w:val="clear" w:color="auto" w:fill="FFFFFF"/>
-        <w:spacing w:before="100" w:beforeAutospacing="1" w:after="100" w:afterAutospacing="1"/>
-        <w:outlineLvl w:val="2"/>
+        <w:t>L</w:t>
+      </w:r>
+      <w:r>
         <w:rPr>
           <w:rFonts w:eastAsiaTheme="majorEastAsia"/>
           <w:b/>
@@ -1381,346 +2296,338 @@
           <w:szCs w:val="26"/>
           <w14:ligatures w14:val="standardContextual"/>
         </w:rPr>
-      </w:pPr>
-      <w:r>
-        <w:rPr>
-          <w:rFonts w:eastAsiaTheme="majorEastAsia"/>
+        <w:t>økker</w:t>
+      </w:r>
+    </w:p>
+    <w:p>
+      <w:pPr>
+        <w:shd w:val="clear" w:color="auto" w:fill="FFFFFF"/>
+        <w:spacing w:before="100" w:beforeAutospacing="1" w:after="100" w:afterAutospacing="1"/>
+        <w:outlineLvl w:val="2"/>
+        <w:rPr>
+          <w:bCs/>
+          <w:color w:val="1F2328"/>
+          <w:sz w:val="20"/>
+          <w:szCs w:val="20"/>
+        </w:rPr>
+      </w:pPr>
+      <w:r>
+        <w:rPr>
+          <w:bCs/>
+          <w:color w:val="1F2328"/>
+          <w:sz w:val="20"/>
+          <w:szCs w:val="20"/>
+        </w:rPr>
+        <w:t>Sum of Even Numbers</w:t>
+      </w:r>
+    </w:p>
+    <w:p>
+      <w:pPr>
+        <w:pStyle w:val="p3"/>
+        <w:ind w:left="720"/>
+      </w:pPr>
+      <w:r>
+        <w:t>function sumOfEvenNumbers(arr) {</w:t>
+      </w:r>
+    </w:p>
+    <w:p>
+      <w:pPr>
+        <w:pStyle w:val="p3"/>
+        <w:ind w:left="720"/>
+        <w:rPr>
+          <w:highlight w:val="lightGray"/>
+        </w:rPr>
+      </w:pPr>
+      <w:r>
+        <w:t xml:space="preserve">    </w:t>
+      </w:r>
+      <w:r>
+        <w:rPr>
+          <w:highlight w:val="lightGray"/>
+        </w:rPr>
+        <w:t>let sum = 0;</w:t>
+      </w:r>
+    </w:p>
+    <w:p>
+      <w:pPr>
+        <w:pStyle w:val="p3"/>
+        <w:ind w:left="720"/>
+        <w:rPr>
+          <w:highlight w:val="lightGray"/>
+        </w:rPr>
+      </w:pPr>
+      <w:r>
+        <w:rPr>
+          <w:highlight w:val="lightGray"/>
+        </w:rPr>
+        <w:t xml:space="preserve">    for (let i = 0; i &lt; arr.length; i++) {</w:t>
+      </w:r>
+    </w:p>
+    <w:p>
+      <w:pPr>
+        <w:pStyle w:val="p3"/>
+        <w:ind w:left="720"/>
+        <w:rPr>
+          <w:highlight w:val="lightGray"/>
+        </w:rPr>
+      </w:pPr>
+      <w:r>
+        <w:rPr>
+          <w:highlight w:val="lightGray"/>
+        </w:rPr>
+        <w:t xml:space="preserve">        if (arr[i] % 2 === 0) { // Check if the number is even</w:t>
+      </w:r>
+    </w:p>
+    <w:p>
+      <w:pPr>
+        <w:pStyle w:val="p3"/>
+        <w:ind w:left="720"/>
+        <w:rPr>
+          <w:highlight w:val="lightGray"/>
+        </w:rPr>
+      </w:pPr>
+      <w:r>
+        <w:rPr>
+          <w:highlight w:val="lightGray"/>
+        </w:rPr>
+        <w:t xml:space="preserve">            sum += arr[i]; // Add the even number to the sum</w:t>
+      </w:r>
+    </w:p>
+    <w:p>
+      <w:pPr>
+        <w:pStyle w:val="p3"/>
+        <w:ind w:left="720"/>
+        <w:rPr>
+          <w:highlight w:val="lightGray"/>
+        </w:rPr>
+      </w:pPr>
+      <w:r>
+        <w:rPr>
+          <w:highlight w:val="lightGray"/>
+        </w:rPr>
+        <w:t xml:space="preserve">        }</w:t>
+      </w:r>
+    </w:p>
+    <w:p>
+      <w:pPr>
+        <w:pStyle w:val="p3"/>
+        <w:ind w:left="720"/>
+        <w:rPr>
+          <w:highlight w:val="lightGray"/>
+        </w:rPr>
+      </w:pPr>
+      <w:r>
+        <w:rPr>
+          <w:highlight w:val="lightGray"/>
+        </w:rPr>
+        <w:t xml:space="preserve">    }</w:t>
+      </w:r>
+    </w:p>
+    <w:p>
+      <w:pPr>
+        <w:pStyle w:val="p3"/>
+        <w:ind w:left="720"/>
+        <w:rPr>
+          <w:highlight w:val="lightGray"/>
+        </w:rPr>
+      </w:pPr>
+      <w:r>
+        <w:rPr>
+          <w:highlight w:val="lightGray"/>
+        </w:rPr>
+        <w:t xml:space="preserve">    return sum;</w:t>
+      </w:r>
+    </w:p>
+    <w:p>
+      <w:pPr>
+        <w:pStyle w:val="p3"/>
+        <w:ind w:left="720"/>
+        <w:rPr>
+          <w:highlight w:val="lightGray"/>
+        </w:rPr>
+      </w:pPr>
+      <w:r>
+        <w:rPr>
+          <w:highlight w:val="lightGray"/>
+        </w:rPr>
+        <w:t>}</w:t>
+      </w:r>
+    </w:p>
+    <w:p>
+      <w:pPr>
+        <w:pStyle w:val="p3"/>
+        <w:ind w:left="720"/>
+        <w:rPr>
+          <w:highlight w:val="lightGray"/>
+        </w:rPr>
+      </w:pPr>
+    </w:p>
+    <w:p>
+      <w:pPr>
+        <w:pStyle w:val="p3"/>
+        <w:ind w:left="720"/>
+        <w:rPr>
+          <w:highlight w:val="lightGray"/>
+        </w:rPr>
+      </w:pPr>
+      <w:r>
+        <w:rPr>
+          <w:highlight w:val="lightGray"/>
+        </w:rPr>
+        <w:t>// Example usage:</w:t>
+      </w:r>
+    </w:p>
+    <w:p>
+      <w:pPr>
+        <w:pStyle w:val="p3"/>
+        <w:ind w:left="720"/>
+        <w:rPr>
+          <w:highlight w:val="lightGray"/>
+        </w:rPr>
+      </w:pPr>
+      <w:r>
+        <w:rPr>
+          <w:highlight w:val="lightGray"/>
+        </w:rPr>
+        <w:t>const numbers = [1, 2, 3, 4, 5, 6];</w:t>
+      </w:r>
+    </w:p>
+    <w:p>
+      <w:pPr>
+        <w:pStyle w:val="p3"/>
+        <w:ind w:left="720"/>
+      </w:pPr>
+      <w:r>
+        <w:rPr>
+          <w:highlight w:val="lightGray"/>
+        </w:rPr>
+        <w:t>console.log(sumOfEvenNumbers(numbers)); // Output: 12</w:t>
+      </w:r>
+    </w:p>
+    <w:p>
+      <w:pPr>
+        <w:pStyle w:val="p3"/>
+      </w:pPr>
+    </w:p>
+    <w:p>
+      <w:pPr>
+        <w:spacing w:before="100" w:beforeAutospacing="1" w:after="100" w:afterAutospacing="1"/>
+      </w:pPr>
+      <w:r>
+        <w:rPr>
           <w:b/>
+          <w:bCs/>
+        </w:rPr>
+        <w:t>Trin-for-trin guide</w:t>
+      </w:r>
+    </w:p>
+    <w:p>
+      <w:pPr>
+        <w:spacing w:before="100" w:beforeAutospacing="1" w:after="100" w:afterAutospacing="1"/>
+      </w:pPr>
+    </w:p>
+    <w:p>
+      <w:pPr>
+        <w:spacing w:before="100" w:beforeAutospacing="1" w:after="100" w:afterAutospacing="1"/>
+      </w:pPr>
+      <w:r>
+        <w:t xml:space="preserve">Gør det samme som med </w:t>
+      </w:r>
+      <w:r>
+        <w:rPr>
+          <w:b/>
+          <w:bCs/>
+        </w:rPr>
+        <w:t>if/else</w:t>
+      </w:r>
+      <w:r>
+        <w:t xml:space="preserve"> øvelser</w:t>
+      </w:r>
+    </w:p>
+    <w:p>
+      <w:pPr>
+        <w:shd w:val="clear" w:color="auto" w:fill="FFFFFF"/>
+        <w:spacing w:before="100" w:beforeAutospacing="1" w:after="100" w:afterAutospacing="1"/>
+        <w:outlineLvl w:val="2"/>
+        <w:rPr>
+          <w:bCs/>
+          <w:color w:val="1F2328"/>
+          <w:sz w:val="18"/>
+          <w:szCs w:val="18"/>
+        </w:rPr>
+      </w:pPr>
+    </w:p>
+    <w:p>
+      <w:pPr>
+        <w:shd w:val="clear" w:color="auto" w:fill="FFFFFF"/>
+        <w:spacing w:before="100" w:beforeAutospacing="1" w:after="100" w:afterAutospacing="1"/>
+        <w:outlineLvl w:val="2"/>
+        <w:rPr>
+          <w:bCs/>
+          <w:color w:val="1F2328"/>
+          <w:sz w:val="18"/>
+          <w:szCs w:val="18"/>
+        </w:rPr>
+      </w:pPr>
+    </w:p>
+    <w:p>
+      <w:pPr>
+        <w:shd w:val="clear" w:color="auto" w:fill="FFFFFF"/>
+        <w:spacing w:before="100" w:beforeAutospacing="1" w:after="100" w:afterAutospacing="1"/>
+        <w:outlineLvl w:val="2"/>
+        <w:rPr>
+          <w:bCs/>
+          <w:color w:val="1F2328"/>
+          <w:sz w:val="18"/>
+          <w:szCs w:val="18"/>
+        </w:rPr>
+      </w:pPr>
+    </w:p>
+    <w:p>
+      <w:pPr>
+        <w:shd w:val="clear" w:color="auto" w:fill="FFFFFF" w:themeFill="background1"/>
+        <w:spacing w:before="100" w:beforeAutospacing="on" w:after="100" w:afterAutospacing="on"/>
+        <w:outlineLvl w:val="2"/>
+        <w:rPr>
+          <w:rFonts w:eastAsia="等线 Light" w:eastAsiaTheme="majorEastAsia"/>
+          <w:b w:val="1"/>
+          <w:bCs w:val="1"/>
           <w:noProof/>
           <w:color w:val="156082" w:themeColor="accent1"/>
           <w:kern w:val="2"/>
           <w:sz w:val="32"/>
-          <w:szCs w:val="26"/>
+          <w:szCs w:val="32"/>
           <w14:ligatures w14:val="standardContextual"/>
         </w:rPr>
-        <w:t>L</w:t>
-      </w:r>
-      <w:r>
-        <w:rPr>
-          <w:rFonts w:eastAsiaTheme="majorEastAsia"/>
-          <w:b/>
+      </w:pPr>
+      <w:r>
+        <w:rPr>
+          <w:rFonts w:eastAsia="等线 Light" w:eastAsiaTheme="majorEastAsia"/>
+          <w:b w:val="1"/>
+          <w:bCs w:val="1"/>
           <w:noProof/>
           <w:color w:val="156082" w:themeColor="accent1"/>
           <w:kern w:val="2"/>
           <w:sz w:val="32"/>
-          <w:szCs w:val="26"/>
+          <w:szCs w:val="32"/>
           <w14:ligatures w14:val="standardContextual"/>
         </w:rPr>
-        <w:t>økker</w:t>
-      </w:r>
-    </w:p>
-    <w:p>
-      <w:pPr>
-        <w:shd w:val="clear" w:color="auto" w:fill="FFFFFF"/>
-        <w:spacing w:before="100" w:beforeAutospacing="1" w:after="100" w:afterAutospacing="1"/>
-        <w:outlineLvl w:val="2"/>
-        <w:rPr>
-          <w:bCs/>
-          <w:color w:val="1F2328"/>
-          <w:sz w:val="20"/>
-          <w:szCs w:val="20"/>
-        </w:rPr>
-      </w:pPr>
-      <w:r>
-        <w:rPr>
-          <w:bCs/>
-          <w:color w:val="1F2328"/>
-          <w:sz w:val="20"/>
-          <w:szCs w:val="20"/>
-        </w:rPr>
-        <w:t>Sum of Even Numbers</w:t>
-      </w:r>
-    </w:p>
-    <w:p>
-      <w:pPr>
-        <w:pStyle w:val="p3"/>
-        <w:ind w:left="720"/>
-      </w:pPr>
-      <w:r>
-        <w:t>function sumOfEvenNumbers(arr) {</w:t>
-      </w:r>
-    </w:p>
-    <w:p>
-      <w:pPr>
-        <w:pStyle w:val="p3"/>
-        <w:ind w:left="720"/>
-        <w:rPr>
-          <w:highlight w:val="lightGray"/>
-        </w:rPr>
-      </w:pPr>
-      <w:r>
-        <w:t xml:space="preserve">    </w:t>
-      </w:r>
-      <w:r>
-        <w:rPr>
-          <w:highlight w:val="lightGray"/>
-        </w:rPr>
-        <w:t>let sum = 0;</w:t>
-      </w:r>
-    </w:p>
-    <w:p>
-      <w:pPr>
-        <w:pStyle w:val="p3"/>
-        <w:ind w:left="720"/>
-        <w:rPr>
-          <w:highlight w:val="lightGray"/>
-        </w:rPr>
-      </w:pPr>
-      <w:r>
-        <w:rPr>
-          <w:highlight w:val="lightGray"/>
-        </w:rPr>
-        <w:t xml:space="preserve">    for (let i = 0; i &lt; arr.length; i++) {</w:t>
-      </w:r>
-    </w:p>
-    <w:p>
-      <w:pPr>
-        <w:pStyle w:val="p3"/>
-        <w:ind w:left="720"/>
-        <w:rPr>
-          <w:highlight w:val="lightGray"/>
-        </w:rPr>
-      </w:pPr>
-      <w:r>
-        <w:rPr>
-          <w:highlight w:val="lightGray"/>
-        </w:rPr>
-        <w:t xml:space="preserve">        if (arr[i] % 2 === 0) { // Check if the number is even</w:t>
-      </w:r>
-    </w:p>
-    <w:p>
-      <w:pPr>
-        <w:pStyle w:val="p3"/>
-        <w:ind w:left="720"/>
-        <w:rPr>
-          <w:highlight w:val="lightGray"/>
-        </w:rPr>
-      </w:pPr>
-      <w:r>
-        <w:rPr>
-          <w:highlight w:val="lightGray"/>
-        </w:rPr>
-        <w:t xml:space="preserve">            sum += arr[i]; // Add the even number to the sum</w:t>
-      </w:r>
-    </w:p>
-    <w:p>
-      <w:pPr>
-        <w:pStyle w:val="p3"/>
-        <w:ind w:left="720"/>
-        <w:rPr>
-          <w:highlight w:val="lightGray"/>
-        </w:rPr>
-      </w:pPr>
-      <w:r>
-        <w:rPr>
-          <w:highlight w:val="lightGray"/>
-        </w:rPr>
-        <w:t xml:space="preserve">        }</w:t>
-      </w:r>
-    </w:p>
-    <w:p>
-      <w:pPr>
-        <w:pStyle w:val="p3"/>
-        <w:ind w:left="720"/>
-        <w:rPr>
-          <w:highlight w:val="lightGray"/>
-        </w:rPr>
-      </w:pPr>
-      <w:r>
-        <w:rPr>
-          <w:highlight w:val="lightGray"/>
-        </w:rPr>
-        <w:t xml:space="preserve">    }</w:t>
-      </w:r>
-    </w:p>
-    <w:p>
-      <w:pPr>
-        <w:pStyle w:val="p3"/>
-        <w:ind w:left="720"/>
-        <w:rPr>
-          <w:highlight w:val="lightGray"/>
-        </w:rPr>
-      </w:pPr>
-      <w:r>
-        <w:rPr>
-          <w:highlight w:val="lightGray"/>
-        </w:rPr>
-        <w:t xml:space="preserve">    return sum;</w:t>
-      </w:r>
-    </w:p>
-    <w:p>
-      <w:pPr>
-        <w:pStyle w:val="p3"/>
-        <w:ind w:left="720"/>
-        <w:rPr>
-          <w:highlight w:val="lightGray"/>
-        </w:rPr>
-      </w:pPr>
-      <w:r>
-        <w:rPr>
-          <w:highlight w:val="lightGray"/>
-        </w:rPr>
-        <w:t>}</w:t>
-      </w:r>
-    </w:p>
-    <w:p>
-      <w:pPr>
-        <w:pStyle w:val="p3"/>
-        <w:ind w:left="720"/>
-        <w:rPr>
-          <w:highlight w:val="lightGray"/>
-        </w:rPr>
-      </w:pPr>
-    </w:p>
-    <w:p>
-      <w:pPr>
-        <w:pStyle w:val="p3"/>
-        <w:ind w:left="720"/>
-        <w:rPr>
-          <w:highlight w:val="lightGray"/>
-        </w:rPr>
-      </w:pPr>
-      <w:r>
-        <w:rPr>
-          <w:highlight w:val="lightGray"/>
-        </w:rPr>
-        <w:t>// Example usage:</w:t>
-      </w:r>
-    </w:p>
-    <w:p>
-      <w:pPr>
-        <w:pStyle w:val="p3"/>
-        <w:ind w:left="720"/>
-        <w:rPr>
-          <w:highlight w:val="lightGray"/>
-        </w:rPr>
-      </w:pPr>
-      <w:r>
-        <w:rPr>
-          <w:highlight w:val="lightGray"/>
-        </w:rPr>
-        <w:t>const numbers = [1, 2, 3, 4, 5, 6];</w:t>
-      </w:r>
-    </w:p>
-    <w:p>
-      <w:pPr>
-        <w:pStyle w:val="p3"/>
-        <w:ind w:left="720"/>
-      </w:pPr>
-      <w:r>
-        <w:rPr>
-          <w:highlight w:val="lightGray"/>
-        </w:rPr>
-        <w:t>console.log(sumOfEvenNumbers(numbers)); // Output: 12</w:t>
-      </w:r>
-    </w:p>
-    <w:p>
-      <w:pPr>
-        <w:pStyle w:val="p3"/>
-      </w:pPr>
-    </w:p>
-    <w:p>
-      <w:pPr>
-        <w:spacing w:before="100" w:beforeAutospacing="1" w:after="100" w:afterAutospacing="1"/>
-      </w:pPr>
-      <w:r>
-        <w:rPr>
-          <w:b/>
-          <w:bCs/>
-        </w:rPr>
-        <w:t>Trin-for-trin guide</w:t>
-      </w:r>
-    </w:p>
-    <w:p>
-      <w:pPr>
-        <w:spacing w:before="100" w:beforeAutospacing="1" w:after="100" w:afterAutospacing="1"/>
-      </w:pPr>
-    </w:p>
-    <w:p>
-      <w:pPr>
-        <w:spacing w:before="100" w:beforeAutospacing="1" w:after="100" w:afterAutospacing="1"/>
-      </w:pPr>
-      <w:r>
-        <w:t xml:space="preserve">Gør det samme som med </w:t>
-      </w:r>
-      <w:r>
-        <w:rPr>
-          <w:b/>
-          <w:bCs/>
-        </w:rPr>
-        <w:t>if/else</w:t>
-      </w:r>
-      <w:r>
-        <w:t xml:space="preserve"> øvelser</w:t>
-      </w:r>
-    </w:p>
-    <w:p>
-      <w:pPr>
-        <w:shd w:val="clear" w:color="auto" w:fill="FFFFFF"/>
-        <w:spacing w:before="100" w:beforeAutospacing="1" w:after="100" w:afterAutospacing="1"/>
-        <w:outlineLvl w:val="2"/>
-        <w:rPr>
-          <w:bCs/>
-          <w:color w:val="1F2328"/>
-          <w:sz w:val="18"/>
-          <w:szCs w:val="18"/>
-        </w:rPr>
-      </w:pPr>
-    </w:p>
-    <w:p>
-      <w:pPr>
-        <w:shd w:val="clear" w:color="auto" w:fill="FFFFFF"/>
-        <w:spacing w:before="100" w:beforeAutospacing="1" w:after="100" w:afterAutospacing="1"/>
-        <w:outlineLvl w:val="2"/>
-        <w:rPr>
-          <w:bCs/>
-          <w:color w:val="1F2328"/>
-          <w:sz w:val="18"/>
-          <w:szCs w:val="18"/>
-        </w:rPr>
-      </w:pPr>
-    </w:p>
-    <w:p>
-      <w:pPr>
-        <w:shd w:val="clear" w:color="auto" w:fill="FFFFFF"/>
-        <w:spacing w:before="100" w:beforeAutospacing="1" w:after="100" w:afterAutospacing="1"/>
-        <w:outlineLvl w:val="2"/>
-        <w:rPr>
-          <w:bCs/>
-          <w:color w:val="1F2328"/>
-          <w:sz w:val="18"/>
-          <w:szCs w:val="18"/>
-        </w:rPr>
-      </w:pPr>
-    </w:p>
-    <w:p>
-      <w:pPr>
-        <w:shd w:val="clear" w:color="auto" w:fill="FFFFFF"/>
-        <w:spacing w:before="100" w:beforeAutospacing="1" w:after="100" w:afterAutospacing="1"/>
-        <w:outlineLvl w:val="2"/>
-        <w:rPr>
-          <w:rFonts w:eastAsiaTheme="majorEastAsia"/>
-          <w:b/>
+        <w:t xml:space="preserve">Spørgsmål </w:t>
+      </w:r>
+      <w:r>
+        <w:rPr>
+          <w:rFonts w:eastAsia="等线 Light" w:eastAsiaTheme="majorEastAsia"/>
+          <w:b w:val="1"/>
+          <w:bCs w:val="1"/>
           <w:noProof/>
           <w:color w:val="156082" w:themeColor="accent1"/>
           <w:kern w:val="2"/>
           <w:sz w:val="32"/>
-          <w:szCs w:val="26"/>
+          <w:szCs w:val="32"/>
           <w14:ligatures w14:val="standardContextual"/>
         </w:rPr>
-      </w:pPr>
-      <w:r>
-        <w:rPr>
-          <w:rFonts w:eastAsiaTheme="majorEastAsia"/>
-          <w:b/>
-          <w:noProof/>
-          <w:color w:val="156082" w:themeColor="accent1"/>
-          <w:kern w:val="2"/>
-          <w:sz w:val="32"/>
-          <w:szCs w:val="26"/>
-          <w14:ligatures w14:val="standardContextual"/>
-        </w:rPr>
-        <w:t xml:space="preserve">Spørgsmål </w:t>
+        <w:lastRenderedPageBreak/>
+        <w:t xml:space="preserve">til par</w:t>
       </w:r>
     </w:p>
     <w:p>
@@ -1746,34 +2653,89 @@
         <w:shd w:val="clear" w:color="auto" w:fill="FFFFFF" w:themeFill="background1"/>
         <w:rPr>
           <w:b w:val="0"/>
+          <w:bCs w:val="0"/>
           <w:color w:val="1F2328"/>
-          <w:lang w:val="da-DK"/>
+          <w:lang w:val="en-US"/>
         </w:rPr>
       </w:pPr>
       <w:r>
         <w:rPr>
           <w:rStyle w:val="Strong"/>
-          <w:rFonts w:eastAsiaTheme="majorEastAsia"/>
+          <w:rFonts w:eastAsia="等线 Light" w:eastAsiaTheme="majorEastAsia"/>
           <w:color w:val="1F2328"/>
-          <w:lang w:val="da-DK"/>
-        </w:rPr>
-        <w:t>Forståelse af Løkker</w:t>
+          <w:lang w:val="en-US"/>
+        </w:rPr>
+        <w:t>Forståelse</w:t>
       </w:r>
       <w:r>
         <w:rPr>
           <w:rStyle w:val="Strong"/>
-          <w:rFonts w:eastAsiaTheme="majorEastAsia"/>
+          <w:rFonts w:eastAsia="等线 Light" w:eastAsiaTheme="majorEastAsia"/>
           <w:color w:val="1F2328"/>
-          <w:lang w:val="da-DK"/>
-        </w:rPr>
-        <w:t xml:space="preserve"> ved Copilot</w:t>
+          <w:lang w:val="en-US"/>
+        </w:rPr>
+        <w:t xml:space="preserve"> </w:t>
       </w:r>
       <w:r>
         <w:rPr>
           <w:rStyle w:val="Strong"/>
-          <w:rFonts w:eastAsiaTheme="majorEastAsia"/>
+          <w:rFonts w:eastAsia="等线 Light" w:eastAsiaTheme="majorEastAsia"/>
           <w:color w:val="1F2328"/>
-          <w:lang w:val="da-DK"/>
+          <w:lang w:val="en-US"/>
+        </w:rPr>
+        <w:t>af</w:t>
+      </w:r>
+      <w:r>
+        <w:rPr>
+          <w:rStyle w:val="Strong"/>
+          <w:rFonts w:eastAsia="等线 Light" w:eastAsiaTheme="majorEastAsia"/>
+          <w:color w:val="1F2328"/>
+          <w:lang w:val="en-US"/>
+        </w:rPr>
+        <w:t xml:space="preserve"> </w:t>
+      </w:r>
+      <w:r>
+        <w:rPr>
+          <w:rStyle w:val="Strong"/>
+          <w:rFonts w:eastAsia="等线 Light" w:eastAsiaTheme="majorEastAsia"/>
+          <w:color w:val="1F2328"/>
+          <w:lang w:val="en-US"/>
+        </w:rPr>
+        <w:t>Løkker</w:t>
+      </w:r>
+      <w:r>
+        <w:rPr>
+          <w:rStyle w:val="Strong"/>
+          <w:rFonts w:eastAsia="等线 Light" w:eastAsiaTheme="majorEastAsia"/>
+          <w:color w:val="1F2328"/>
+          <w:lang w:val="en-US"/>
+        </w:rPr>
+        <w:t xml:space="preserve"> </w:t>
+      </w:r>
+      <w:r>
+        <w:rPr>
+          <w:rStyle w:val="Strong"/>
+          <w:rFonts w:eastAsia="等线 Light" w:eastAsiaTheme="majorEastAsia"/>
+          <w:color w:val="1F2328"/>
+          <w:lang w:val="en-US"/>
+        </w:rPr>
+        <w:t>ved</w:t>
+      </w:r>
+      <w:r>
+        <w:rPr>
+          <w:rStyle w:val="Strong"/>
+          <w:rFonts w:eastAsia="等线 Light" w:eastAsiaTheme="majorEastAsia"/>
+          <w:color w:val="1F2328"/>
+          <w:lang w:val="en-US"/>
+        </w:rPr>
+        <w:t xml:space="preserve"> Copilot</w:t>
+      </w:r>
+      <w:r>
+        <w:rPr>
+          <w:rStyle w:val="Strong"/>
+          <w:rFonts w:eastAsia="等线 Light" w:eastAsiaTheme="majorEastAsia"/>
+          <w:color w:val="1F2328"/>
+          <w:lang w:val="en-US"/>
         </w:rPr>
         <w:t>:</w:t>
       </w:r>
@@ -2112,109 +3074,10 @@
         </w:rPr>
       </w:pPr>
     </w:p>
-    <w:p>
-      <w:pPr>
-        <w:shd w:val="clear" w:color="auto" w:fill="FFFFFF"/>
-        <w:spacing w:before="100" w:beforeAutospacing="1" w:after="100" w:afterAutospacing="1"/>
-        <w:outlineLvl w:val="2"/>
-        <w:rPr>
-          <w:rFonts w:eastAsiaTheme="majorEastAsia"/>
-          <w:b/>
-          <w:noProof/>
-          <w:color w:val="156082" w:themeColor="accent1"/>
-          <w:kern w:val="2"/>
-          <w:sz w:val="32"/>
-          <w:szCs w:val="26"/>
-          <w14:ligatures w14:val="standardContextual"/>
-        </w:rPr>
-      </w:pPr>
-    </w:p>
-    <w:p>
-      <w:pPr>
-        <w:shd w:val="clear" w:color="auto" w:fill="FFFFFF"/>
-        <w:spacing w:before="100" w:beforeAutospacing="1" w:after="100" w:afterAutospacing="1"/>
-        <w:outlineLvl w:val="2"/>
-        <w:rPr>
-          <w:rFonts w:eastAsiaTheme="majorEastAsia"/>
-          <w:b/>
-          <w:noProof/>
-          <w:color w:val="156082" w:themeColor="accent1"/>
-          <w:kern w:val="2"/>
-          <w:sz w:val="32"/>
-          <w:szCs w:val="26"/>
-          <w14:ligatures w14:val="standardContextual"/>
-        </w:rPr>
-      </w:pPr>
-      <w:r>
-        <w:rPr>
-          <w:rFonts w:eastAsiaTheme="majorEastAsia"/>
-          <w:b/>
-          <w:noProof/>
-          <w:color w:val="156082" w:themeColor="accent1"/>
-          <w:kern w:val="2"/>
-          <w:sz w:val="32"/>
-          <w:szCs w:val="26"/>
-          <w14:ligatures w14:val="standardContextual"/>
-        </w:rPr>
-        <w:t xml:space="preserve">Afslut </w:t>
-      </w:r>
-    </w:p>
-    <w:p>
-      <w:pPr>
-        <w:shd w:val="clear" w:color="auto" w:fill="FFFFFF"/>
-        <w:spacing w:before="100" w:beforeAutospacing="1" w:after="100" w:afterAutospacing="1"/>
-        <w:outlineLvl w:val="2"/>
-        <w:rPr>
-          <w:rFonts w:eastAsiaTheme="majorEastAsia"/>
-          <w:b/>
-          <w:noProof/>
-          <w:color w:val="156082" w:themeColor="accent1"/>
-          <w:kern w:val="2"/>
-          <w:sz w:val="32"/>
-          <w:szCs w:val="26"/>
-          <w14:ligatures w14:val="standardContextual"/>
-        </w:rPr>
-      </w:pPr>
-      <w:r>
-        <w:rPr>
-          <w:rFonts w:eastAsiaTheme="majorEastAsia"/>
-          <w:b/>
-          <w:noProof/>
-          <w:color w:val="156082" w:themeColor="accent1"/>
-          <w:kern w:val="2"/>
-          <w:sz w:val="32"/>
-          <w:szCs w:val="26"/>
-          <w14:ligatures w14:val="standardContextual"/>
-        </w:rPr>
-        <w:t>Check viden</w:t>
-      </w:r>
-    </w:p>
-    <w:p>
-      <w:pPr>
-        <w:shd w:val="clear" w:color="auto" w:fill="FFFFFF"/>
-        <w:spacing w:before="100" w:beforeAutospacing="1" w:after="100" w:afterAutospacing="1"/>
-        <w:outlineLvl w:val="2"/>
-        <w:rPr>
-          <w:bCs/>
-          <w:color w:val="1F2328"/>
-          <w:sz w:val="18"/>
-          <w:szCs w:val="18"/>
-        </w:rPr>
-      </w:pPr>
-      <w:r>
-        <w:rPr>
-          <w:bCs/>
-          <w:color w:val="1F2328"/>
-          <w:sz w:val="18"/>
-          <w:szCs w:val="18"/>
-        </w:rPr>
-        <w:t>https://learn.microsoft.com/en-us/training/modules/introduction-copilot-javascript/6-knowledge-check</w:t>
-      </w:r>
-    </w:p>
     <w:sectPr>
-      <w:footerReference w:type="even" r:id="rId11"/>
-      <w:footerReference w:type="default" r:id="rId12"/>
-      <w:pgSz w:w="11906" w:h="16838"/>
+      <w:footerReference w:type="even" r:id="rId7"/>
+      <w:footerReference w:type="default" r:id="rId8"/>
+      <w:pgSz w:w="11906" w:h="16838" w:orient="portrait"/>
       <w:pgMar w:top="1440" w:right="1440" w:bottom="1440" w:left="1440" w:header="708" w:footer="708" w:gutter="0"/>
       <w:cols w:space="708"/>
       <w:docGrid w:linePitch="360"/>
@@ -2259,7 +3122,7 @@
       <w:p>
         <w:pPr>
           <w:pStyle w:val="Footer"/>
-          <w:framePr w:wrap="none" w:vAnchor="text" w:hAnchor="margin" w:xAlign="right" w:y="1"/>
+          <w:framePr w:wrap="none" w:hAnchor="margin" w:vAnchor="text" w:xAlign="right" w:y="1"/>
           <w:rPr>
             <w:rStyle w:val="PageNumber"/>
           </w:rPr>
@@ -2284,6 +3147,11 @@
         </w:r>
       </w:p>
     </w:sdtContent>
+    <w:sdtEndPr>
+      <w:rPr>
+        <w:rStyle w:val="PageNumber"/>
+      </w:rPr>
+    </w:sdtEndPr>
   </w:sdt>
   <w:p>
     <w:pPr>
@@ -2311,7 +3179,7 @@
       <w:p>
         <w:pPr>
           <w:pStyle w:val="Footer"/>
-          <w:framePr w:wrap="none" w:vAnchor="text" w:hAnchor="margin" w:xAlign="right" w:y="1"/>
+          <w:framePr w:wrap="none" w:hAnchor="margin" w:vAnchor="text" w:xAlign="right" w:y="1"/>
           <w:rPr>
             <w:rStyle w:val="PageNumber"/>
           </w:rPr>
@@ -2349,6 +3217,11 @@
         </w:r>
       </w:p>
     </w:sdtContent>
+    <w:sdtEndPr>
+      <w:rPr>
+        <w:rStyle w:val="PageNumber"/>
+      </w:rPr>
+    </w:sdtEndPr>
   </w:sdt>
   <w:p>
     <w:pPr>
@@ -2408,7 +3281,7 @@
         <w:ind w:left="1440" w:hanging="360"/>
       </w:pPr>
       <w:rPr>
-        <w:rFonts w:ascii="Courier New" w:hAnsi="Courier New" w:hint="default"/>
+        <w:rFonts w:hint="default" w:ascii="Courier New" w:hAnsi="Courier New"/>
         <w:sz w:val="20"/>
       </w:rPr>
     </w:lvl>
@@ -2739,7 +3612,7 @@
         <w:ind w:left="720" w:hanging="360"/>
       </w:pPr>
       <w:rPr>
-        <w:rFonts w:ascii="Symbol" w:hAnsi="Symbol" w:hint="default"/>
+        <w:rFonts w:hint="default" w:ascii="Symbol" w:hAnsi="Symbol"/>
         <w:sz w:val="20"/>
       </w:rPr>
     </w:lvl>
@@ -2755,7 +3628,7 @@
         <w:ind w:left="1440" w:hanging="360"/>
       </w:pPr>
       <w:rPr>
-        <w:rFonts w:ascii="Courier New" w:hAnsi="Courier New" w:hint="default"/>
+        <w:rFonts w:hint="default" w:ascii="Courier New" w:hAnsi="Courier New"/>
         <w:sz w:val="20"/>
       </w:rPr>
     </w:lvl>
@@ -2771,7 +3644,7 @@
         <w:ind w:left="2160" w:hanging="360"/>
       </w:pPr>
       <w:rPr>
-        <w:rFonts w:ascii="Wingdings" w:hAnsi="Wingdings" w:hint="default"/>
+        <w:rFonts w:hint="default" w:ascii="Wingdings" w:hAnsi="Wingdings"/>
         <w:sz w:val="20"/>
       </w:rPr>
     </w:lvl>
@@ -2787,7 +3660,7 @@
         <w:ind w:left="2880" w:hanging="360"/>
       </w:pPr>
       <w:rPr>
-        <w:rFonts w:ascii="Wingdings" w:hAnsi="Wingdings" w:hint="default"/>
+        <w:rFonts w:hint="default" w:ascii="Wingdings" w:hAnsi="Wingdings"/>
         <w:sz w:val="20"/>
       </w:rPr>
     </w:lvl>
@@ -2803,7 +3676,7 @@
         <w:ind w:left="3600" w:hanging="360"/>
       </w:pPr>
       <w:rPr>
-        <w:rFonts w:ascii="Wingdings" w:hAnsi="Wingdings" w:hint="default"/>
+        <w:rFonts w:hint="default" w:ascii="Wingdings" w:hAnsi="Wingdings"/>
         <w:sz w:val="20"/>
       </w:rPr>
     </w:lvl>
@@ -2819,7 +3692,7 @@
         <w:ind w:left="4320" w:hanging="360"/>
       </w:pPr>
       <w:rPr>
-        <w:rFonts w:ascii="Wingdings" w:hAnsi="Wingdings" w:hint="default"/>
+        <w:rFonts w:hint="default" w:ascii="Wingdings" w:hAnsi="Wingdings"/>
         <w:sz w:val="20"/>
       </w:rPr>
     </w:lvl>
@@ -2835,7 +3708,7 @@
         <w:ind w:left="5040" w:hanging="360"/>
       </w:pPr>
       <w:rPr>
-        <w:rFonts w:ascii="Wingdings" w:hAnsi="Wingdings" w:hint="default"/>
+        <w:rFonts w:hint="default" w:ascii="Wingdings" w:hAnsi="Wingdings"/>
         <w:sz w:val="20"/>
       </w:rPr>
     </w:lvl>
@@ -2851,7 +3724,7 @@
         <w:ind w:left="5760" w:hanging="360"/>
       </w:pPr>
       <w:rPr>
-        <w:rFonts w:ascii="Wingdings" w:hAnsi="Wingdings" w:hint="default"/>
+        <w:rFonts w:hint="default" w:ascii="Wingdings" w:hAnsi="Wingdings"/>
         <w:sz w:val="20"/>
       </w:rPr>
     </w:lvl>
@@ -2867,7 +3740,7 @@
         <w:ind w:left="6480" w:hanging="360"/>
       </w:pPr>
       <w:rPr>
-        <w:rFonts w:ascii="Wingdings" w:hAnsi="Wingdings" w:hint="default"/>
+        <w:rFonts w:hint="default" w:ascii="Wingdings" w:hAnsi="Wingdings"/>
         <w:sz w:val="20"/>
       </w:rPr>
     </w:lvl>
@@ -3341,7 +4214,7 @@
         <w:ind w:left="720" w:hanging="360"/>
       </w:pPr>
       <w:rPr>
-        <w:rFonts w:ascii="Symbol" w:hAnsi="Symbol" w:hint="default"/>
+        <w:rFonts w:hint="default" w:ascii="Symbol" w:hAnsi="Symbol"/>
         <w:sz w:val="20"/>
       </w:rPr>
     </w:lvl>
@@ -3357,7 +4230,7 @@
         <w:ind w:left="1440" w:hanging="360"/>
       </w:pPr>
       <w:rPr>
-        <w:rFonts w:ascii="Courier New" w:hAnsi="Courier New" w:hint="default"/>
+        <w:rFonts w:hint="default" w:ascii="Courier New" w:hAnsi="Courier New"/>
         <w:sz w:val="20"/>
       </w:rPr>
     </w:lvl>
@@ -3373,7 +4246,7 @@
         <w:ind w:left="2160" w:hanging="360"/>
       </w:pPr>
       <w:rPr>
-        <w:rFonts w:ascii="Wingdings" w:hAnsi="Wingdings" w:hint="default"/>
+        <w:rFonts w:hint="default" w:ascii="Wingdings" w:hAnsi="Wingdings"/>
         <w:sz w:val="20"/>
       </w:rPr>
     </w:lvl>
@@ -3389,7 +4262,7 @@
         <w:ind w:left="2880" w:hanging="360"/>
       </w:pPr>
       <w:rPr>
-        <w:rFonts w:ascii="Wingdings" w:hAnsi="Wingdings" w:hint="default"/>
+        <w:rFonts w:hint="default" w:ascii="Wingdings" w:hAnsi="Wingdings"/>
         <w:sz w:val="20"/>
       </w:rPr>
     </w:lvl>
@@ -3405,7 +4278,7 @@
         <w:ind w:left="3600" w:hanging="360"/>
       </w:pPr>
       <w:rPr>
-        <w:rFonts w:ascii="Wingdings" w:hAnsi="Wingdings" w:hint="default"/>
+        <w:rFonts w:hint="default" w:ascii="Wingdings" w:hAnsi="Wingdings"/>
         <w:sz w:val="20"/>
       </w:rPr>
     </w:lvl>
@@ -3421,7 +4294,7 @@
         <w:ind w:left="4320" w:hanging="360"/>
       </w:pPr>
       <w:rPr>
-        <w:rFonts w:ascii="Wingdings" w:hAnsi="Wingdings" w:hint="default"/>
+        <w:rFonts w:hint="default" w:ascii="Wingdings" w:hAnsi="Wingdings"/>
         <w:sz w:val="20"/>
       </w:rPr>
     </w:lvl>
@@ -3437,7 +4310,7 @@
         <w:ind w:left="5040" w:hanging="360"/>
       </w:pPr>
       <w:rPr>
-        <w:rFonts w:ascii="Wingdings" w:hAnsi="Wingdings" w:hint="default"/>
+        <w:rFonts w:hint="default" w:ascii="Wingdings" w:hAnsi="Wingdings"/>
         <w:sz w:val="20"/>
       </w:rPr>
     </w:lvl>
@@ -3453,7 +4326,7 @@
         <w:ind w:left="5760" w:hanging="360"/>
       </w:pPr>
       <w:rPr>
-        <w:rFonts w:ascii="Wingdings" w:hAnsi="Wingdings" w:hint="default"/>
+        <w:rFonts w:hint="default" w:ascii="Wingdings" w:hAnsi="Wingdings"/>
         <w:sz w:val="20"/>
       </w:rPr>
     </w:lvl>
@@ -3469,7 +4342,7 @@
         <w:ind w:left="6480" w:hanging="360"/>
       </w:pPr>
       <w:rPr>
-        <w:rFonts w:ascii="Wingdings" w:hAnsi="Wingdings" w:hint="default"/>
+        <w:rFonts w:hint="default" w:ascii="Wingdings" w:hAnsi="Wingdings"/>
         <w:sz w:val="20"/>
       </w:rPr>
     </w:lvl>
@@ -3490,7 +4363,7 @@
         <w:ind w:left="720" w:hanging="360"/>
       </w:pPr>
       <w:rPr>
-        <w:rFonts w:ascii="Symbol" w:hAnsi="Symbol" w:hint="default"/>
+        <w:rFonts w:hint="default" w:ascii="Symbol" w:hAnsi="Symbol"/>
         <w:sz w:val="20"/>
       </w:rPr>
     </w:lvl>
@@ -3506,7 +4379,7 @@
         <w:ind w:left="1440" w:hanging="360"/>
       </w:pPr>
       <w:rPr>
-        <w:rFonts w:ascii="Courier New" w:hAnsi="Courier New" w:hint="default"/>
+        <w:rFonts w:hint="default" w:ascii="Courier New" w:hAnsi="Courier New"/>
         <w:sz w:val="20"/>
       </w:rPr>
     </w:lvl>
@@ -3522,7 +4395,7 @@
         <w:ind w:left="2160" w:hanging="360"/>
       </w:pPr>
       <w:rPr>
-        <w:rFonts w:ascii="Wingdings" w:hAnsi="Wingdings" w:hint="default"/>
+        <w:rFonts w:hint="default" w:ascii="Wingdings" w:hAnsi="Wingdings"/>
         <w:sz w:val="20"/>
       </w:rPr>
     </w:lvl>
@@ -3538,7 +4411,7 @@
         <w:ind w:left="2880" w:hanging="360"/>
       </w:pPr>
       <w:rPr>
-        <w:rFonts w:ascii="Wingdings" w:hAnsi="Wingdings" w:hint="default"/>
+        <w:rFonts w:hint="default" w:ascii="Wingdings" w:hAnsi="Wingdings"/>
         <w:sz w:val="20"/>
       </w:rPr>
     </w:lvl>
@@ -3554,7 +4427,7 @@
         <w:ind w:left="3600" w:hanging="360"/>
       </w:pPr>
       <w:rPr>
-        <w:rFonts w:ascii="Wingdings" w:hAnsi="Wingdings" w:hint="default"/>
+        <w:rFonts w:hint="default" w:ascii="Wingdings" w:hAnsi="Wingdings"/>
         <w:sz w:val="20"/>
       </w:rPr>
     </w:lvl>
@@ -3570,7 +4443,7 @@
         <w:ind w:left="4320" w:hanging="360"/>
       </w:pPr>
       <w:rPr>
-        <w:rFonts w:ascii="Wingdings" w:hAnsi="Wingdings" w:hint="default"/>
+        <w:rFonts w:hint="default" w:ascii="Wingdings" w:hAnsi="Wingdings"/>
         <w:sz w:val="20"/>
       </w:rPr>
     </w:lvl>
@@ -3586,7 +4459,7 @@
         <w:ind w:left="5040" w:hanging="360"/>
       </w:pPr>
       <w:rPr>
-        <w:rFonts w:ascii="Wingdings" w:hAnsi="Wingdings" w:hint="default"/>
+        <w:rFonts w:hint="default" w:ascii="Wingdings" w:hAnsi="Wingdings"/>
         <w:sz w:val="20"/>
       </w:rPr>
     </w:lvl>
@@ -3602,7 +4475,7 @@
         <w:ind w:left="5760" w:hanging="360"/>
       </w:pPr>
       <w:rPr>
-        <w:rFonts w:ascii="Wingdings" w:hAnsi="Wingdings" w:hint="default"/>
+        <w:rFonts w:hint="default" w:ascii="Wingdings" w:hAnsi="Wingdings"/>
         <w:sz w:val="20"/>
       </w:rPr>
     </w:lvl>
@@ -3618,7 +4491,7 @@
         <w:ind w:left="6480" w:hanging="360"/>
       </w:pPr>
       <w:rPr>
-        <w:rFonts w:ascii="Wingdings" w:hAnsi="Wingdings" w:hint="default"/>
+        <w:rFonts w:hint="default" w:ascii="Wingdings" w:hAnsi="Wingdings"/>
         <w:sz w:val="20"/>
       </w:rPr>
     </w:lvl>
@@ -3752,7 +4625,7 @@
         <w:ind w:left="720" w:hanging="360"/>
       </w:pPr>
       <w:rPr>
-        <w:rFonts w:ascii="Symbol" w:hAnsi="Symbol" w:hint="default"/>
+        <w:rFonts w:hint="default" w:ascii="Symbol" w:hAnsi="Symbol"/>
         <w:sz w:val="20"/>
       </w:rPr>
     </w:lvl>
@@ -3768,7 +4641,7 @@
         <w:ind w:left="1440" w:hanging="360"/>
       </w:pPr>
       <w:rPr>
-        <w:rFonts w:ascii="Courier New" w:hAnsi="Courier New" w:hint="default"/>
+        <w:rFonts w:hint="default" w:ascii="Courier New" w:hAnsi="Courier New"/>
         <w:sz w:val="20"/>
       </w:rPr>
     </w:lvl>
@@ -3784,7 +4657,7 @@
         <w:ind w:left="2160" w:hanging="360"/>
       </w:pPr>
       <w:rPr>
-        <w:rFonts w:ascii="Wingdings" w:hAnsi="Wingdings" w:hint="default"/>
+        <w:rFonts w:hint="default" w:ascii="Wingdings" w:hAnsi="Wingdings"/>
         <w:sz w:val="20"/>
       </w:rPr>
     </w:lvl>
@@ -3800,7 +4673,7 @@
         <w:ind w:left="2880" w:hanging="360"/>
       </w:pPr>
       <w:rPr>
-        <w:rFonts w:ascii="Wingdings" w:hAnsi="Wingdings" w:hint="default"/>
+        <w:rFonts w:hint="default" w:ascii="Wingdings" w:hAnsi="Wingdings"/>
         <w:sz w:val="20"/>
       </w:rPr>
     </w:lvl>
@@ -3816,7 +4689,7 @@
         <w:ind w:left="3600" w:hanging="360"/>
       </w:pPr>
       <w:rPr>
-        <w:rFonts w:ascii="Wingdings" w:hAnsi="Wingdings" w:hint="default"/>
+        <w:rFonts w:hint="default" w:ascii="Wingdings" w:hAnsi="Wingdings"/>
         <w:sz w:val="20"/>
       </w:rPr>
     </w:lvl>
@@ -3832,7 +4705,7 @@
         <w:ind w:left="4320" w:hanging="360"/>
       </w:pPr>
       <w:rPr>
-        <w:rFonts w:ascii="Wingdings" w:hAnsi="Wingdings" w:hint="default"/>
+        <w:rFonts w:hint="default" w:ascii="Wingdings" w:hAnsi="Wingdings"/>
         <w:sz w:val="20"/>
       </w:rPr>
     </w:lvl>
@@ -3848,7 +4721,7 @@
         <w:ind w:left="5040" w:hanging="360"/>
       </w:pPr>
       <w:rPr>
-        <w:rFonts w:ascii="Wingdings" w:hAnsi="Wingdings" w:hint="default"/>
+        <w:rFonts w:hint="default" w:ascii="Wingdings" w:hAnsi="Wingdings"/>
         <w:sz w:val="20"/>
       </w:rPr>
     </w:lvl>
@@ -3864,7 +4737,7 @@
         <w:ind w:left="5760" w:hanging="360"/>
       </w:pPr>
       <w:rPr>
-        <w:rFonts w:ascii="Wingdings" w:hAnsi="Wingdings" w:hint="default"/>
+        <w:rFonts w:hint="default" w:ascii="Wingdings" w:hAnsi="Wingdings"/>
         <w:sz w:val="20"/>
       </w:rPr>
     </w:lvl>
@@ -3880,7 +4753,7 @@
         <w:ind w:left="6480" w:hanging="360"/>
       </w:pPr>
       <w:rPr>
-        <w:rFonts w:ascii="Wingdings" w:hAnsi="Wingdings" w:hint="default"/>
+        <w:rFonts w:hint="default" w:ascii="Wingdings" w:hAnsi="Wingdings"/>
         <w:sz w:val="20"/>
       </w:rPr>
     </w:lvl>
@@ -3901,7 +4774,7 @@
         <w:ind w:left="720" w:hanging="360"/>
       </w:pPr>
       <w:rPr>
-        <w:rFonts w:ascii="Symbol" w:hAnsi="Symbol" w:hint="default"/>
+        <w:rFonts w:hint="default" w:ascii="Symbol" w:hAnsi="Symbol"/>
         <w:sz w:val="20"/>
       </w:rPr>
     </w:lvl>
@@ -3917,7 +4790,7 @@
         <w:ind w:left="1440" w:hanging="360"/>
       </w:pPr>
       <w:rPr>
-        <w:rFonts w:ascii="Courier New" w:hAnsi="Courier New" w:hint="default"/>
+        <w:rFonts w:hint="default" w:ascii="Courier New" w:hAnsi="Courier New"/>
         <w:sz w:val="20"/>
       </w:rPr>
     </w:lvl>
@@ -3933,7 +4806,7 @@
         <w:ind w:left="2160" w:hanging="360"/>
       </w:pPr>
       <w:rPr>
-        <w:rFonts w:ascii="Wingdings" w:hAnsi="Wingdings" w:hint="default"/>
+        <w:rFonts w:hint="default" w:ascii="Wingdings" w:hAnsi="Wingdings"/>
         <w:sz w:val="20"/>
       </w:rPr>
     </w:lvl>
@@ -3949,7 +4822,7 @@
         <w:ind w:left="2880" w:hanging="360"/>
       </w:pPr>
       <w:rPr>
-        <w:rFonts w:ascii="Wingdings" w:hAnsi="Wingdings" w:hint="default"/>
+        <w:rFonts w:hint="default" w:ascii="Wingdings" w:hAnsi="Wingdings"/>
         <w:sz w:val="20"/>
       </w:rPr>
     </w:lvl>
@@ -3965,7 +4838,7 @@
         <w:ind w:left="3600" w:hanging="360"/>
       </w:pPr>
       <w:rPr>
-        <w:rFonts w:ascii="Wingdings" w:hAnsi="Wingdings" w:hint="default"/>
+        <w:rFonts w:hint="default" w:ascii="Wingdings" w:hAnsi="Wingdings"/>
         <w:sz w:val="20"/>
       </w:rPr>
     </w:lvl>
@@ -3981,7 +4854,7 @@
         <w:ind w:left="4320" w:hanging="360"/>
       </w:pPr>
       <w:rPr>
-        <w:rFonts w:ascii="Wingdings" w:hAnsi="Wingdings" w:hint="default"/>
+        <w:rFonts w:hint="default" w:ascii="Wingdings" w:hAnsi="Wingdings"/>
         <w:sz w:val="20"/>
       </w:rPr>
     </w:lvl>
@@ -3997,7 +4870,7 @@
         <w:ind w:left="5040" w:hanging="360"/>
       </w:pPr>
       <w:rPr>
-        <w:rFonts w:ascii="Wingdings" w:hAnsi="Wingdings" w:hint="default"/>
+        <w:rFonts w:hint="default" w:ascii="Wingdings" w:hAnsi="Wingdings"/>
         <w:sz w:val="20"/>
       </w:rPr>
     </w:lvl>
@@ -4013,7 +4886,7 @@
         <w:ind w:left="5760" w:hanging="360"/>
       </w:pPr>
       <w:rPr>
-        <w:rFonts w:ascii="Wingdings" w:hAnsi="Wingdings" w:hint="default"/>
+        <w:rFonts w:hint="default" w:ascii="Wingdings" w:hAnsi="Wingdings"/>
         <w:sz w:val="20"/>
       </w:rPr>
     </w:lvl>
@@ -4029,7 +4902,7 @@
         <w:ind w:left="6480" w:hanging="360"/>
       </w:pPr>
       <w:rPr>
-        <w:rFonts w:ascii="Wingdings" w:hAnsi="Wingdings" w:hint="default"/>
+        <w:rFonts w:hint="default" w:ascii="Wingdings" w:hAnsi="Wingdings"/>
         <w:sz w:val="20"/>
       </w:rPr>
     </w:lvl>
@@ -4081,7 +4954,7 @@
   <w:docDefaults>
     <w:rPrDefault>
       <w:rPr>
-        <w:rFonts w:asciiTheme="minorHAnsi" w:eastAsiaTheme="minorEastAsia" w:hAnsiTheme="minorHAnsi" w:cstheme="minorBidi"/>
+        <w:rFonts w:asciiTheme="minorHAnsi" w:hAnsiTheme="minorHAnsi" w:eastAsiaTheme="minorEastAsia" w:cstheme="minorBidi"/>
         <w:kern w:val="2"/>
         <w:sz w:val="24"/>
         <w:szCs w:val="24"/>
@@ -4094,14 +4967,14 @@
   <w:latentStyles w:defLockedState="0" w:defUIPriority="99" w:defSemiHidden="0" w:defUnhideWhenUsed="0" w:defQFormat="0" w:count="376">
     <w:lsdException w:name="Normal" w:uiPriority="0" w:qFormat="1"/>
     <w:lsdException w:name="heading 1" w:uiPriority="0" w:qFormat="1"/>
-    <w:lsdException w:name="heading 2" w:semiHidden="1" w:uiPriority="9" w:unhideWhenUsed="1" w:qFormat="1"/>
-    <w:lsdException w:name="heading 3" w:semiHidden="1" w:uiPriority="9" w:unhideWhenUsed="1" w:qFormat="1"/>
-    <w:lsdException w:name="heading 4" w:semiHidden="1" w:uiPriority="9" w:unhideWhenUsed="1" w:qFormat="1"/>
-    <w:lsdException w:name="heading 5" w:semiHidden="1" w:uiPriority="9" w:unhideWhenUsed="1" w:qFormat="1"/>
-    <w:lsdException w:name="heading 6" w:semiHidden="1" w:uiPriority="9" w:unhideWhenUsed="1" w:qFormat="1"/>
-    <w:lsdException w:name="heading 7" w:semiHidden="1" w:uiPriority="9" w:unhideWhenUsed="1" w:qFormat="1"/>
-    <w:lsdException w:name="heading 8" w:semiHidden="1" w:uiPriority="9" w:unhideWhenUsed="1" w:qFormat="1"/>
-    <w:lsdException w:name="heading 9" w:semiHidden="1" w:uiPriority="9" w:unhideWhenUsed="1" w:qFormat="1"/>
+    <w:lsdException w:name="heading 2" w:uiPriority="9" w:semiHidden="1" w:unhideWhenUsed="1" w:qFormat="1"/>
+    <w:lsdException w:name="heading 3" w:uiPriority="9" w:semiHidden="1" w:unhideWhenUsed="1" w:qFormat="1"/>
+    <w:lsdException w:name="heading 4" w:uiPriority="9" w:semiHidden="1" w:unhideWhenUsed="1" w:qFormat="1"/>
+    <w:lsdException w:name="heading 5" w:uiPriority="9" w:semiHidden="1" w:unhideWhenUsed="1" w:qFormat="1"/>
+    <w:lsdException w:name="heading 6" w:uiPriority="9" w:semiHidden="1" w:unhideWhenUsed="1" w:qFormat="1"/>
+    <w:lsdException w:name="heading 7" w:uiPriority="9" w:semiHidden="1" w:unhideWhenUsed="1" w:qFormat="1"/>
+    <w:lsdException w:name="heading 8" w:uiPriority="9" w:semiHidden="1" w:unhideWhenUsed="1" w:qFormat="1"/>
+    <w:lsdException w:name="heading 9" w:uiPriority="9" w:semiHidden="1" w:unhideWhenUsed="1" w:qFormat="1"/>
     <w:lsdException w:name="index 1" w:semiHidden="1" w:unhideWhenUsed="1"/>
     <w:lsdException w:name="index 2" w:semiHidden="1" w:unhideWhenUsed="1"/>
     <w:lsdException w:name="index 3" w:semiHidden="1" w:unhideWhenUsed="1"/>
@@ -4111,22 +4984,22 @@
     <w:lsdException w:name="index 7" w:semiHidden="1" w:unhideWhenUsed="1"/>
     <w:lsdException w:name="index 8" w:semiHidden="1" w:unhideWhenUsed="1"/>
     <w:lsdException w:name="index 9" w:semiHidden="1" w:unhideWhenUsed="1"/>
-    <w:lsdException w:name="toc 1" w:semiHidden="1" w:uiPriority="39" w:unhideWhenUsed="1"/>
-    <w:lsdException w:name="toc 2" w:semiHidden="1" w:uiPriority="39" w:unhideWhenUsed="1"/>
-    <w:lsdException w:name="toc 3" w:semiHidden="1" w:uiPriority="39" w:unhideWhenUsed="1"/>
-    <w:lsdException w:name="toc 4" w:semiHidden="1" w:uiPriority="39" w:unhideWhenUsed="1"/>
-    <w:lsdException w:name="toc 5" w:semiHidden="1" w:uiPriority="39" w:unhideWhenUsed="1"/>
-    <w:lsdException w:name="toc 6" w:semiHidden="1" w:uiPriority="39" w:unhideWhenUsed="1"/>
-    <w:lsdException w:name="toc 7" w:semiHidden="1" w:uiPriority="39" w:unhideWhenUsed="1"/>
-    <w:lsdException w:name="toc 8" w:semiHidden="1" w:uiPriority="39" w:unhideWhenUsed="1"/>
-    <w:lsdException w:name="toc 9" w:semiHidden="1" w:uiPriority="39" w:unhideWhenUsed="1"/>
+    <w:lsdException w:name="toc 1" w:uiPriority="39" w:semiHidden="1" w:unhideWhenUsed="1"/>
+    <w:lsdException w:name="toc 2" w:uiPriority="39" w:semiHidden="1" w:unhideWhenUsed="1"/>
+    <w:lsdException w:name="toc 3" w:uiPriority="39" w:semiHidden="1" w:unhideWhenUsed="1"/>
+    <w:lsdException w:name="toc 4" w:uiPriority="39" w:semiHidden="1" w:unhideWhenUsed="1"/>
+    <w:lsdException w:name="toc 5" w:uiPriority="39" w:semiHidden="1" w:unhideWhenUsed="1"/>
+    <w:lsdException w:name="toc 6" w:uiPriority="39" w:semiHidden="1" w:unhideWhenUsed="1"/>
+    <w:lsdException w:name="toc 7" w:uiPriority="39" w:semiHidden="1" w:unhideWhenUsed="1"/>
+    <w:lsdException w:name="toc 8" w:uiPriority="39" w:semiHidden="1" w:unhideWhenUsed="1"/>
+    <w:lsdException w:name="toc 9" w:uiPriority="39" w:semiHidden="1" w:unhideWhenUsed="1"/>
     <w:lsdException w:name="Normal Indent" w:semiHidden="1" w:unhideWhenUsed="1"/>
     <w:lsdException w:name="footnote text" w:semiHidden="1" w:unhideWhenUsed="1" w:qFormat="1"/>
     <w:lsdException w:name="annotation text" w:semiHidden="1" w:unhideWhenUsed="1"/>
     <w:lsdException w:name="header" w:semiHidden="1" w:unhideWhenUsed="1"/>
     <w:lsdException w:name="footer" w:semiHidden="1" w:unhideWhenUsed="1"/>
     <w:lsdException w:name="index heading" w:semiHidden="1" w:unhideWhenUsed="1"/>
-    <w:lsdException w:name="caption" w:semiHidden="1" w:uiPriority="35" w:unhideWhenUsed="1" w:qFormat="1"/>
+    <w:lsdException w:name="caption" w:uiPriority="35" w:semiHidden="1" w:unhideWhenUsed="1" w:qFormat="1"/>
     <w:lsdException w:name="table of figures" w:semiHidden="1" w:unhideWhenUsed="1"/>
     <w:lsdException w:name="envelope address" w:semiHidden="1" w:unhideWhenUsed="1"/>
     <w:lsdException w:name="envelope return" w:semiHidden="1" w:unhideWhenUsed="1"/>
@@ -4157,7 +5030,7 @@
     <w:lsdException w:name="Title" w:uiPriority="10" w:qFormat="1"/>
     <w:lsdException w:name="Closing" w:semiHidden="1" w:unhideWhenUsed="1"/>
     <w:lsdException w:name="Signature" w:semiHidden="1" w:unhideWhenUsed="1"/>
-    <w:lsdException w:name="Default Paragraph Font" w:semiHidden="1" w:uiPriority="1" w:unhideWhenUsed="1"/>
+    <w:lsdException w:name="Default Paragraph Font" w:uiPriority="1" w:semiHidden="1" w:unhideWhenUsed="1"/>
     <w:lsdException w:name="Body Text" w:semiHidden="1" w:unhideWhenUsed="1"/>
     <w:lsdException w:name="Body Text Indent" w:semiHidden="1" w:unhideWhenUsed="1"/>
     <w:lsdException w:name="List Continue" w:semiHidden="1" w:unhideWhenUsed="1"/>
@@ -4357,8 +5230,8 @@
     <w:lsdException w:name="Subtle Reference" w:uiPriority="31" w:qFormat="1"/>
     <w:lsdException w:name="Intense Reference" w:uiPriority="32" w:qFormat="1"/>
     <w:lsdException w:name="Book Title" w:uiPriority="33" w:qFormat="1"/>
-    <w:lsdException w:name="Bibliography" w:semiHidden="1" w:uiPriority="37" w:unhideWhenUsed="1"/>
-    <w:lsdException w:name="TOC Heading" w:semiHidden="1" w:uiPriority="39" w:unhideWhenUsed="1" w:qFormat="1"/>
+    <w:lsdException w:name="Bibliography" w:uiPriority="37" w:semiHidden="1" w:unhideWhenUsed="1"/>
+    <w:lsdException w:name="TOC Heading" w:uiPriority="39" w:semiHidden="1" w:unhideWhenUsed="1" w:qFormat="1"/>
     <w:lsdException w:name="Plain Table 1" w:uiPriority="41"/>
     <w:lsdException w:name="Plain Table 2" w:uiPriority="42"/>
     <w:lsdException w:name="Plain Table 3" w:uiPriority="43"/>
@@ -4469,13 +5342,13 @@
     <w:lsdException w:name="Unresolved Mention" w:semiHidden="1" w:unhideWhenUsed="1"/>
     <w:lsdException w:name="Smart Link" w:semiHidden="1" w:unhideWhenUsed="1"/>
   </w:latentStyles>
-  <w:style w:type="paragraph" w:default="1" w:styleId="Normal">
+  <w:style w:type="paragraph" w:styleId="Normal" w:default="1">
     <w:name w:val="Normal"/>
     <w:aliases w:val="heading 41"/>
     <w:qFormat/>
     <w:rsid w:val="004D5CE3"/>
     <w:rPr>
-      <w:rFonts w:ascii="Times New Roman" w:eastAsia="Times New Roman" w:hAnsi="Times New Roman" w:cs="Times New Roman"/>
+      <w:rFonts w:ascii="Times New Roman" w:hAnsi="Times New Roman" w:eastAsia="Times New Roman" w:cs="Times New Roman"/>
       <w:kern w:val="0"/>
       <w14:ligatures w14:val="none"/>
     </w:rPr>
@@ -4569,7 +5442,7 @@
       <w:outlineLvl w:val="3"/>
     </w:pPr>
     <w:rPr>
-      <w:rFonts w:asciiTheme="minorHAnsi" w:eastAsiaTheme="majorEastAsia" w:hAnsiTheme="minorHAnsi" w:cstheme="majorBidi"/>
+      <w:rFonts w:asciiTheme="minorHAnsi" w:hAnsiTheme="minorHAnsi" w:eastAsiaTheme="majorEastAsia" w:cstheme="majorBidi"/>
       <w:i/>
       <w:iCs/>
       <w:color w:val="0F4761" w:themeColor="accent1" w:themeShade="BF"/>
@@ -4592,7 +5465,7 @@
       <w:outlineLvl w:val="4"/>
     </w:pPr>
     <w:rPr>
-      <w:rFonts w:asciiTheme="minorHAnsi" w:eastAsiaTheme="majorEastAsia" w:hAnsiTheme="minorHAnsi" w:cstheme="majorBidi"/>
+      <w:rFonts w:asciiTheme="minorHAnsi" w:hAnsiTheme="minorHAnsi" w:eastAsiaTheme="majorEastAsia" w:cstheme="majorBidi"/>
       <w:color w:val="0F4761" w:themeColor="accent1" w:themeShade="BF"/>
     </w:rPr>
   </w:style>
@@ -4613,7 +5486,7 @@
       <w:outlineLvl w:val="5"/>
     </w:pPr>
     <w:rPr>
-      <w:rFonts w:asciiTheme="minorHAnsi" w:eastAsiaTheme="majorEastAsia" w:hAnsiTheme="minorHAnsi" w:cstheme="majorBidi"/>
+      <w:rFonts w:asciiTheme="minorHAnsi" w:hAnsiTheme="minorHAnsi" w:eastAsiaTheme="majorEastAsia" w:cstheme="majorBidi"/>
       <w:i/>
       <w:iCs/>
       <w:color w:val="595959" w:themeColor="text1" w:themeTint="A6"/>
@@ -4636,7 +5509,7 @@
       <w:outlineLvl w:val="6"/>
     </w:pPr>
     <w:rPr>
-      <w:rFonts w:asciiTheme="minorHAnsi" w:eastAsiaTheme="majorEastAsia" w:hAnsiTheme="minorHAnsi" w:cstheme="majorBidi"/>
+      <w:rFonts w:asciiTheme="minorHAnsi" w:hAnsiTheme="minorHAnsi" w:eastAsiaTheme="majorEastAsia" w:cstheme="majorBidi"/>
       <w:color w:val="595959" w:themeColor="text1" w:themeTint="A6"/>
     </w:rPr>
   </w:style>
@@ -4656,7 +5529,7 @@
       <w:outlineLvl w:val="7"/>
     </w:pPr>
     <w:rPr>
-      <w:rFonts w:asciiTheme="minorHAnsi" w:eastAsiaTheme="majorEastAsia" w:hAnsiTheme="minorHAnsi" w:cstheme="majorBidi"/>
+      <w:rFonts w:asciiTheme="minorHAnsi" w:hAnsiTheme="minorHAnsi" w:eastAsiaTheme="majorEastAsia" w:cstheme="majorBidi"/>
       <w:i/>
       <w:iCs/>
       <w:color w:val="272727" w:themeColor="text1" w:themeTint="D8"/>
@@ -4678,17 +5551,17 @@
       <w:outlineLvl w:val="8"/>
     </w:pPr>
     <w:rPr>
-      <w:rFonts w:asciiTheme="minorHAnsi" w:eastAsiaTheme="majorEastAsia" w:hAnsiTheme="minorHAnsi" w:cstheme="majorBidi"/>
+      <w:rFonts w:asciiTheme="minorHAnsi" w:hAnsiTheme="minorHAnsi" w:eastAsiaTheme="majorEastAsia" w:cstheme="majorBidi"/>
       <w:color w:val="272727" w:themeColor="text1" w:themeTint="D8"/>
     </w:rPr>
   </w:style>
-  <w:style w:type="character" w:default="1" w:styleId="DefaultParagraphFont">
+  <w:style w:type="character" w:styleId="DefaultParagraphFont" w:default="1">
     <w:name w:val="Default Paragraph Font"/>
     <w:uiPriority w:val="1"/>
     <w:semiHidden/>
     <w:unhideWhenUsed/>
   </w:style>
-  <w:style w:type="table" w:default="1" w:styleId="TableNormal">
+  <w:style w:type="table" w:styleId="TableNormal" w:default="1">
     <w:name w:val="Normal Table"/>
     <w:uiPriority w:val="99"/>
     <w:semiHidden/>
@@ -4703,13 +5576,13 @@
       </w:tblCellMar>
     </w:tblPr>
   </w:style>
-  <w:style w:type="numbering" w:default="1" w:styleId="NoList">
+  <w:style w:type="numbering" w:styleId="NoList" w:default="1">
     <w:name w:val="No List"/>
     <w:uiPriority w:val="99"/>
     <w:semiHidden/>
     <w:unhideWhenUsed/>
   </w:style>
-  <w:style w:type="character" w:customStyle="1" w:styleId="Heading2Char">
+  <w:style w:type="character" w:styleId="Heading2Char" w:customStyle="1">
     <w:name w:val="Heading 2 Char"/>
     <w:aliases w:val="PhD Heading 2 Char"/>
     <w:basedOn w:val="DefaultParagraphFont"/>
@@ -4717,7 +5590,7 @@
     <w:uiPriority w:val="9"/>
     <w:rsid w:val="00C6104F"/>
     <w:rPr>
-      <w:rFonts w:ascii="Times New Roman" w:eastAsiaTheme="majorEastAsia" w:hAnsi="Times New Roman" w:cs="Times New Roman"/>
+      <w:rFonts w:ascii="Times New Roman" w:hAnsi="Times New Roman" w:cs="Times New Roman" w:eastAsiaTheme="majorEastAsia"/>
       <w:bCs/>
       <w:noProof/>
       <w:color w:val="156082" w:themeColor="accent1"/>
@@ -4725,14 +5598,14 @@
       <w:szCs w:val="26"/>
     </w:rPr>
   </w:style>
-  <w:style w:type="character" w:customStyle="1" w:styleId="Heading1Char">
+  <w:style w:type="character" w:styleId="Heading1Char" w:customStyle="1">
     <w:name w:val="Heading 1 Char"/>
     <w:aliases w:val="PhD Heading 1 Char"/>
     <w:basedOn w:val="DefaultParagraphFont"/>
     <w:link w:val="Heading1"/>
     <w:rsid w:val="00125A8C"/>
     <w:rPr>
-      <w:rFonts w:ascii="Avenir Book" w:eastAsia="Times New Roman" w:hAnsi="Avenir Book" w:cs="Times New Roman"/>
+      <w:rFonts w:ascii="Avenir Book" w:hAnsi="Avenir Book" w:eastAsia="Times New Roman" w:cs="Times New Roman"/>
       <w:b/>
       <w:bCs/>
       <w:kern w:val="36"/>
@@ -4740,7 +5613,7 @@
       <w:szCs w:val="48"/>
     </w:rPr>
   </w:style>
-  <w:style w:type="character" w:customStyle="1" w:styleId="Heading3Char">
+  <w:style w:type="character" w:styleId="Heading3Char" w:customStyle="1">
     <w:name w:val="Heading 3 Char"/>
     <w:aliases w:val="PhD Heading 3 Char"/>
     <w:basedOn w:val="DefaultParagraphFont"/>
@@ -4748,14 +5621,14 @@
     <w:uiPriority w:val="9"/>
     <w:rsid w:val="0073771E"/>
     <w:rPr>
-      <w:rFonts w:ascii="Gurmukhi MN" w:eastAsiaTheme="majorEastAsia" w:hAnsi="Gurmukhi MN" w:cstheme="majorBidi"/>
+      <w:rFonts w:ascii="Gurmukhi MN" w:hAnsi="Gurmukhi MN" w:eastAsiaTheme="majorEastAsia" w:cstheme="majorBidi"/>
       <w:noProof/>
       <w:color w:val="074F6A" w:themeColor="accent4" w:themeShade="80"/>
       <w:sz w:val="32"/>
       <w:szCs w:val="26"/>
     </w:rPr>
   </w:style>
-  <w:style w:type="character" w:customStyle="1" w:styleId="Heading31">
+  <w:style w:type="character" w:styleId="Heading31" w:customStyle="1">
     <w:name w:val="Heading 31"/>
     <w:basedOn w:val="DefaultParagraphFont"/>
     <w:qFormat/>
@@ -4810,7 +5683,7 @@
       <w14:ligatures w14:val="standardContextual"/>
     </w:rPr>
   </w:style>
-  <w:style w:type="character" w:customStyle="1" w:styleId="FootnoteTextChar">
+  <w:style w:type="character" w:styleId="FootnoteTextChar" w:customStyle="1">
     <w:name w:val="Footnote Text Char"/>
     <w:basedOn w:val="DefaultParagraphFont"/>
     <w:link w:val="FootnoteText"/>
@@ -4824,7 +5697,7 @@
       <w:szCs w:val="20"/>
     </w:rPr>
   </w:style>
-  <w:style w:type="character" w:customStyle="1" w:styleId="Heading4Char">
+  <w:style w:type="character" w:styleId="Heading4Char" w:customStyle="1">
     <w:name w:val="Heading 4 Char"/>
     <w:basedOn w:val="DefaultParagraphFont"/>
     <w:link w:val="Heading4"/>
@@ -4841,7 +5714,7 @@
       <w14:ligatures w14:val="none"/>
     </w:rPr>
   </w:style>
-  <w:style w:type="character" w:customStyle="1" w:styleId="Heading5Char">
+  <w:style w:type="character" w:styleId="Heading5Char" w:customStyle="1">
     <w:name w:val="Heading 5 Char"/>
     <w:basedOn w:val="DefaultParagraphFont"/>
     <w:link w:val="Heading5"/>
@@ -4857,7 +5730,7 @@
       <w14:ligatures w14:val="none"/>
     </w:rPr>
   </w:style>
-  <w:style w:type="character" w:customStyle="1" w:styleId="Heading6Char">
+  <w:style w:type="character" w:styleId="Heading6Char" w:customStyle="1">
     <w:name w:val="Heading 6 Char"/>
     <w:basedOn w:val="DefaultParagraphFont"/>
     <w:link w:val="Heading6"/>
@@ -4875,7 +5748,7 @@
       <w14:ligatures w14:val="none"/>
     </w:rPr>
   </w:style>
-  <w:style w:type="character" w:customStyle="1" w:styleId="Heading7Char">
+  <w:style w:type="character" w:styleId="Heading7Char" w:customStyle="1">
     <w:name w:val="Heading 7 Char"/>
     <w:basedOn w:val="DefaultParagraphFont"/>
     <w:link w:val="Heading7"/>
@@ -4891,7 +5764,7 @@
       <w14:ligatures w14:val="none"/>
     </w:rPr>
   </w:style>
-  <w:style w:type="character" w:customStyle="1" w:styleId="Heading8Char">
+  <w:style w:type="character" w:styleId="Heading8Char" w:customStyle="1">
     <w:name w:val="Heading 8 Char"/>
     <w:basedOn w:val="DefaultParagraphFont"/>
     <w:link w:val="Heading8"/>
@@ -4909,7 +5782,7 @@
       <w14:ligatures w14:val="none"/>
     </w:rPr>
   </w:style>
-  <w:style w:type="character" w:customStyle="1" w:styleId="Heading9Char">
+  <w:style w:type="character" w:styleId="Heading9Char" w:customStyle="1">
     <w:name w:val="Heading 9 Char"/>
     <w:basedOn w:val="DefaultParagraphFont"/>
     <w:link w:val="Heading9"/>
@@ -4938,21 +5811,21 @@
       <w:contextualSpacing/>
     </w:pPr>
     <w:rPr>
-      <w:rFonts w:asciiTheme="majorHAnsi" w:eastAsiaTheme="majorEastAsia" w:hAnsiTheme="majorHAnsi" w:cstheme="majorBidi"/>
+      <w:rFonts w:asciiTheme="majorHAnsi" w:hAnsiTheme="majorHAnsi" w:eastAsiaTheme="majorEastAsia" w:cstheme="majorBidi"/>
       <w:spacing w:val="-10"/>
       <w:kern w:val="28"/>
       <w:sz w:val="56"/>
       <w:szCs w:val="56"/>
     </w:rPr>
   </w:style>
-  <w:style w:type="character" w:customStyle="1" w:styleId="TitleChar">
+  <w:style w:type="character" w:styleId="TitleChar" w:customStyle="1">
     <w:name w:val="Title Char"/>
     <w:basedOn w:val="DefaultParagraphFont"/>
     <w:link w:val="Title"/>
     <w:uiPriority w:val="10"/>
     <w:rsid w:val="004033A1"/>
     <w:rPr>
-      <w:rFonts w:asciiTheme="majorHAnsi" w:eastAsiaTheme="majorEastAsia" w:hAnsiTheme="majorHAnsi" w:cstheme="majorBidi"/>
+      <w:rFonts w:asciiTheme="majorHAnsi" w:hAnsiTheme="majorHAnsi" w:eastAsiaTheme="majorEastAsia" w:cstheme="majorBidi"/>
       <w:b/>
       <w:spacing w:val="-10"/>
       <w:kern w:val="28"/>
@@ -4977,14 +5850,14 @@
       <w:spacing w:after="160"/>
     </w:pPr>
     <w:rPr>
-      <w:rFonts w:asciiTheme="minorHAnsi" w:eastAsiaTheme="majorEastAsia" w:hAnsiTheme="minorHAnsi" w:cstheme="majorBidi"/>
+      <w:rFonts w:asciiTheme="minorHAnsi" w:hAnsiTheme="minorHAnsi" w:eastAsiaTheme="majorEastAsia" w:cstheme="majorBidi"/>
       <w:color w:val="595959" w:themeColor="text1" w:themeTint="A6"/>
       <w:spacing w:val="15"/>
       <w:sz w:val="28"/>
       <w:szCs w:val="28"/>
     </w:rPr>
   </w:style>
-  <w:style w:type="character" w:customStyle="1" w:styleId="SubtitleChar">
+  <w:style w:type="character" w:styleId="SubtitleChar" w:customStyle="1">
     <w:name w:val="Subtitle Char"/>
     <w:basedOn w:val="DefaultParagraphFont"/>
     <w:link w:val="Subtitle"/>
@@ -5020,7 +5893,7 @@
       <w:color w:val="404040" w:themeColor="text1" w:themeTint="BF"/>
     </w:rPr>
   </w:style>
-  <w:style w:type="character" w:customStyle="1" w:styleId="QuoteChar">
+  <w:style w:type="character" w:styleId="QuoteChar" w:customStyle="1">
     <w:name w:val="Quote Char"/>
     <w:basedOn w:val="DefaultParagraphFont"/>
     <w:link w:val="Quote"/>
@@ -5070,8 +5943,8 @@
     <w:rsid w:val="004033A1"/>
     <w:pPr>
       <w:pBdr>
-        <w:top w:val="single" w:sz="4" w:space="10" w:color="0F4761" w:themeColor="accent1" w:themeShade="BF"/>
-        <w:bottom w:val="single" w:sz="4" w:space="10" w:color="0F4761" w:themeColor="accent1" w:themeShade="BF"/>
+        <w:top w:val="single" w:color="0F4761" w:themeColor="accent1" w:themeShade="BF" w:sz="4" w:space="10"/>
+        <w:bottom w:val="single" w:color="0F4761" w:themeColor="accent1" w:themeShade="BF" w:sz="4" w:space="10"/>
       </w:pBdr>
       <w:spacing w:before="360" w:after="360"/>
       <w:ind w:left="864" w:right="864"/>
@@ -5083,7 +5956,7 @@
       <w:color w:val="0F4761" w:themeColor="accent1" w:themeShade="BF"/>
     </w:rPr>
   </w:style>
-  <w:style w:type="character" w:customStyle="1" w:styleId="IntenseQuoteChar">
+  <w:style w:type="character" w:styleId="IntenseQuoteChar" w:customStyle="1">
     <w:name w:val="Intense Quote Char"/>
     <w:basedOn w:val="DefaultParagraphFont"/>
     <w:link w:val="IntenseQuote"/>
@@ -5114,7 +5987,7 @@
       <w:spacing w:val="5"/>
     </w:rPr>
   </w:style>
-  <w:style w:type="paragraph" w:customStyle="1" w:styleId="p1">
+  <w:style w:type="paragraph" w:styleId="p1" w:customStyle="1">
     <w:name w:val="p1"/>
     <w:basedOn w:val="Normal"/>
     <w:rsid w:val="004033A1"/>
@@ -5125,7 +5998,7 @@
       <w:b/>
     </w:rPr>
   </w:style>
-  <w:style w:type="paragraph" w:customStyle="1" w:styleId="p2">
+  <w:style w:type="paragraph" w:styleId="p2" w:customStyle="1">
     <w:name w:val="p2"/>
     <w:basedOn w:val="Normal"/>
     <w:rsid w:val="004033A1"/>
@@ -5136,7 +6009,7 @@
       <w:b/>
     </w:rPr>
   </w:style>
-  <w:style w:type="paragraph" w:customStyle="1" w:styleId="p3">
+  <w:style w:type="paragraph" w:styleId="p3" w:customStyle="1">
     <w:name w:val="p3"/>
     <w:basedOn w:val="Normal"/>
     <w:rsid w:val="004033A1"/>
@@ -5147,7 +6020,7 @@
       <w:b/>
     </w:rPr>
   </w:style>
-  <w:style w:type="paragraph" w:customStyle="1" w:styleId="p4">
+  <w:style w:type="paragraph" w:styleId="p4" w:customStyle="1">
     <w:name w:val="p4"/>
     <w:basedOn w:val="Normal"/>
     <w:rsid w:val="004033A1"/>
@@ -5158,12 +6031,12 @@
       <w:b/>
     </w:rPr>
   </w:style>
-  <w:style w:type="character" w:customStyle="1" w:styleId="apple-tab-span">
+  <w:style w:type="character" w:styleId="apple-tab-span" w:customStyle="1">
     <w:name w:val="apple-tab-span"/>
     <w:basedOn w:val="DefaultParagraphFont"/>
     <w:rsid w:val="004033A1"/>
   </w:style>
-  <w:style w:type="paragraph" w:customStyle="1" w:styleId="p5">
+  <w:style w:type="paragraph" w:styleId="p5" w:customStyle="1">
     <w:name w:val="p5"/>
     <w:basedOn w:val="Normal"/>
     <w:rsid w:val="004033A1"/>
@@ -5211,7 +6084,7 @@
       <w:b/>
     </w:rPr>
   </w:style>
-  <w:style w:type="character" w:customStyle="1" w:styleId="apple-converted-space">
+  <w:style w:type="character" w:styleId="apple-converted-space" w:customStyle="1">
     <w:name w:val="apple-converted-space"/>
     <w:basedOn w:val="DefaultParagraphFont"/>
     <w:rsid w:val="000C1FB7"/>
@@ -5236,7 +6109,7 @@
     <w:unhideWhenUsed/>
     <w:rsid w:val="004D5CE3"/>
     <w:rPr>
-      <w:rFonts w:ascii="Courier New" w:eastAsia="Times New Roman" w:hAnsi="Courier New" w:cs="Courier New"/>
+      <w:rFonts w:ascii="Courier New" w:hAnsi="Courier New" w:eastAsia="Times New Roman" w:cs="Courier New"/>
       <w:sz w:val="20"/>
       <w:szCs w:val="20"/>
     </w:rPr>
@@ -5252,7 +6125,7 @@
       <w:bCs/>
     </w:rPr>
   </w:style>
-  <w:style w:type="paragraph" w:customStyle="1" w:styleId="scriptor-listitemlistlist-81f1aef7-0e55-40fa-8d3e-e8371a56aa970">
+  <w:style w:type="paragraph" w:styleId="scriptor-listitemlistlist-81f1aef7-0e55-40fa-8d3e-e8371a56aa970" w:customStyle="1">
     <w:name w:val="scriptor-listitemlist!list-81f1aef7-0e55-40fa-8d3e-e8371a56aa970"/>
     <w:basedOn w:val="Normal"/>
     <w:rsid w:val="00811144"/>
@@ -5260,7 +6133,7 @@
       <w:spacing w:after="160"/>
     </w:pPr>
   </w:style>
-  <w:style w:type="paragraph" w:customStyle="1" w:styleId="scriptor-listitemlistlist-81f1aef7-0e55-40fa-8d3e-e8371a56aa971">
+  <w:style w:type="paragraph" w:styleId="scriptor-listitemlistlist-81f1aef7-0e55-40fa-8d3e-e8371a56aa971" w:customStyle="1">
     <w:name w:val="scriptor-listitemlist!list-81f1aef7-0e55-40fa-8d3e-e8371a56aa971"/>
     <w:basedOn w:val="Normal"/>
     <w:rsid w:val="00811144"/>
@@ -5268,7 +6141,7 @@
       <w:spacing w:after="160"/>
     </w:pPr>
   </w:style>
-  <w:style w:type="paragraph" w:customStyle="1" w:styleId="scriptor-listitemlistlist-81f1aef7-0e55-40fa-8d3e-e8371a56aa972">
+  <w:style w:type="paragraph" w:styleId="scriptor-listitemlistlist-81f1aef7-0e55-40fa-8d3e-e8371a56aa972" w:customStyle="1">
     <w:name w:val="scriptor-listitemlist!list-81f1aef7-0e55-40fa-8d3e-e8371a56aa972"/>
     <w:basedOn w:val="Normal"/>
     <w:rsid w:val="00811144"/>
@@ -5310,7 +6183,7 @@
       <w:szCs w:val="20"/>
     </w:rPr>
   </w:style>
-  <w:style w:type="character" w:customStyle="1" w:styleId="HTMLPreformattedChar">
+  <w:style w:type="character" w:styleId="HTMLPreformattedChar" w:customStyle="1">
     <w:name w:val="HTML Preformatted Char"/>
     <w:basedOn w:val="DefaultParagraphFont"/>
     <w:link w:val="HTMLPreformatted"/>
@@ -5318,19 +6191,19 @@
     <w:semiHidden/>
     <w:rsid w:val="00811144"/>
     <w:rPr>
-      <w:rFonts w:ascii="Courier New" w:eastAsia="Times New Roman" w:hAnsi="Courier New" w:cs="Courier New"/>
+      <w:rFonts w:ascii="Courier New" w:hAnsi="Courier New" w:eastAsia="Times New Roman" w:cs="Courier New"/>
       <w:kern w:val="0"/>
       <w:sz w:val="20"/>
       <w:szCs w:val="20"/>
       <w14:ligatures w14:val="none"/>
     </w:rPr>
   </w:style>
-  <w:style w:type="character" w:customStyle="1" w:styleId="s1">
+  <w:style w:type="character" w:styleId="s1" w:customStyle="1">
     <w:name w:val="s1"/>
     <w:basedOn w:val="DefaultParagraphFont"/>
     <w:rsid w:val="00811144"/>
   </w:style>
-  <w:style w:type="character" w:customStyle="1" w:styleId="s2">
+  <w:style w:type="character" w:styleId="s2" w:customStyle="1">
     <w:name w:val="s2"/>
     <w:basedOn w:val="DefaultParagraphFont"/>
     <w:rsid w:val="00811144"/>
@@ -5349,14 +6222,14 @@
       </w:tabs>
     </w:pPr>
   </w:style>
-  <w:style w:type="character" w:customStyle="1" w:styleId="FooterChar">
+  <w:style w:type="character" w:styleId="FooterChar" w:customStyle="1">
     <w:name w:val="Footer Char"/>
     <w:basedOn w:val="DefaultParagraphFont"/>
     <w:link w:val="Footer"/>
     <w:uiPriority w:val="99"/>
     <w:rsid w:val="000507E9"/>
     <w:rPr>
-      <w:rFonts w:ascii="Times New Roman" w:eastAsia="Times New Roman" w:hAnsi="Times New Roman" w:cs="Times New Roman"/>
+      <w:rFonts w:ascii="Times New Roman" w:hAnsi="Times New Roman" w:eastAsia="Times New Roman" w:cs="Times New Roman"/>
       <w:kern w:val="0"/>
       <w14:ligatures w14:val="none"/>
     </w:rPr>
@@ -5668,17 +6541,6 @@
 </file>
 
 <file path=customXml/item1.xml><?xml version="1.0" encoding="utf-8"?>
-<p:properties xmlns:p="http://schemas.microsoft.com/office/2006/metadata/properties" xmlns:xsi="http://www.w3.org/2001/XMLSchema-instance" xmlns:pc="http://schemas.microsoft.com/office/infopath/2007/PartnerControls">
-  <documentManagement>
-    <lcf76f155ced4ddcb4097134ff3c332f xmlns="ec126e83-0491-4b46-81a3-240225fc1988">
-      <Terms xmlns="http://schemas.microsoft.com/office/infopath/2007/PartnerControls"/>
-    </lcf76f155ced4ddcb4097134ff3c332f>
-    <TaxCatchAll xmlns="25eae86a-633e-4d13-980a-a3432448f981" xsi:nil="true"/>
-  </documentManagement>
-</p:properties>
-</file>
-
-<file path=customXml/item2.xml><?xml version="1.0" encoding="utf-8"?>
 <ct:contentTypeSchema xmlns:ct="http://schemas.microsoft.com/office/2006/metadata/contentType" xmlns:ma="http://schemas.microsoft.com/office/2006/metadata/properties/metaAttributes" ct:_="" ma:_="" ma:contentTypeName="Document" ma:contentTypeID="0x010100AAD9EE7FF432E94D9BB858C90A6A0E8A" ma:contentTypeVersion="12" ma:contentTypeDescription="Create a new document." ma:contentTypeScope="" ma:versionID="9c4e654fd01cdf2a13b9a23dc9bb7c28">
   <xsd:schema xmlns:xsd="http://www.w3.org/2001/XMLSchema" xmlns:xs="http://www.w3.org/2001/XMLSchema" xmlns:p="http://schemas.microsoft.com/office/2006/metadata/properties" xmlns:ns2="ec126e83-0491-4b46-81a3-240225fc1988" xmlns:ns3="25eae86a-633e-4d13-980a-a3432448f981" targetNamespace="http://schemas.microsoft.com/office/2006/metadata/properties" ma:root="true" ma:fieldsID="9abc214a4c3d3645184ddef4aaa92ef7" ns2:_="" ns3:_="">
     <xsd:import namespace="ec126e83-0491-4b46-81a3-240225fc1988"/>
@@ -5879,7 +6741,7 @@
 </ct:contentTypeSchema>
 </file>
 
-<file path=customXml/item3.xml><?xml version="1.0" encoding="utf-8"?>
+<file path=customXml/item2.xml><?xml version="1.0" encoding="utf-8"?>
 <?mso-contentType ?>
 <FormTemplates xmlns="http://schemas.microsoft.com/sharepoint/v3/contenttype/forms">
   <Display>DocumentLibraryForm</Display>
@@ -5888,40 +6750,25 @@
 </FormTemplates>
 </file>
 
+<file path=customXml/item3.xml><?xml version="1.0" encoding="utf-8"?>
+<p:properties xmlns:p="http://schemas.microsoft.com/office/2006/metadata/properties" xmlns:xsi="http://www.w3.org/2001/XMLSchema-instance" xmlns:pc="http://schemas.microsoft.com/office/infopath/2007/PartnerControls">
+  <documentManagement>
+    <lcf76f155ced4ddcb4097134ff3c332f xmlns="ec126e83-0491-4b46-81a3-240225fc1988">
+      <Terms xmlns="http://schemas.microsoft.com/office/infopath/2007/PartnerControls"/>
+    </lcf76f155ced4ddcb4097134ff3c332f>
+    <TaxCatchAll xmlns="25eae86a-633e-4d13-980a-a3432448f981" xsi:nil="true"/>
+  </documentManagement>
+</p:properties>
+</file>
+
 <file path=customXml/itemProps1.xml><?xml version="1.0" encoding="utf-8"?>
-<ds:datastoreItem xmlns:ds="http://schemas.openxmlformats.org/officeDocument/2006/customXml" ds:itemID="{743532C7-5557-49D1-A07C-F44AC2CF7842}">
-  <ds:schemaRefs>
-    <ds:schemaRef ds:uri="http://schemas.microsoft.com/office/2006/metadata/properties"/>
-    <ds:schemaRef ds:uri="http://schemas.microsoft.com/office/infopath/2007/PartnerControls"/>
-    <ds:schemaRef ds:uri="ec126e83-0491-4b46-81a3-240225fc1988"/>
-    <ds:schemaRef ds:uri="25eae86a-633e-4d13-980a-a3432448f981"/>
-  </ds:schemaRefs>
-</ds:datastoreItem>
+<ds:datastoreItem xmlns:ds="http://schemas.openxmlformats.org/officeDocument/2006/customXml" ds:itemID="{498AF240-2AC2-4FB6-B2D7-7A5AC98EEFFA}"/>
 </file>
 
 <file path=customXml/itemProps2.xml><?xml version="1.0" encoding="utf-8"?>
-<ds:datastoreItem xmlns:ds="http://schemas.openxmlformats.org/officeDocument/2006/customXml" ds:itemID="{498AF240-2AC2-4FB6-B2D7-7A5AC98EEFFA}">
-  <ds:schemaRefs>
-    <ds:schemaRef ds:uri="http://schemas.microsoft.com/office/2006/metadata/contentType"/>
-    <ds:schemaRef ds:uri="http://schemas.microsoft.com/office/2006/metadata/properties/metaAttributes"/>
-    <ds:schemaRef ds:uri="http://www.w3.org/2001/XMLSchema"/>
-    <ds:schemaRef ds:uri="http://schemas.microsoft.com/office/2006/metadata/properties"/>
-    <ds:schemaRef ds:uri="ec126e83-0491-4b46-81a3-240225fc1988"/>
-    <ds:schemaRef ds:uri="25eae86a-633e-4d13-980a-a3432448f981"/>
-    <ds:schemaRef ds:uri="http://schemas.microsoft.com/office/2006/documentManagement/types"/>
-    <ds:schemaRef ds:uri="http://schemas.microsoft.com/office/infopath/2007/PartnerControls"/>
-    <ds:schemaRef ds:uri="http://schemas.openxmlformats.org/package/2006/metadata/core-properties"/>
-    <ds:schemaRef ds:uri="http://purl.org/dc/elements/1.1/"/>
-    <ds:schemaRef ds:uri="http://purl.org/dc/terms/"/>
-    <ds:schemaRef ds:uri="http://schemas.microsoft.com/internal/obd"/>
-  </ds:schemaRefs>
-</ds:datastoreItem>
+<ds:datastoreItem xmlns:ds="http://schemas.openxmlformats.org/officeDocument/2006/customXml" ds:itemID="{BE2BA710-675E-4FB8-BE17-566A34D2F356}"/>
 </file>
 
 <file path=customXml/itemProps3.xml><?xml version="1.0" encoding="utf-8"?>
-<ds:datastoreItem xmlns:ds="http://schemas.openxmlformats.org/officeDocument/2006/customXml" ds:itemID="{BE2BA710-675E-4FB8-BE17-566A34D2F356}">
-  <ds:schemaRefs>
-    <ds:schemaRef ds:uri="http://schemas.microsoft.com/sharepoint/v3/contenttype/forms"/>
-  </ds:schemaRefs>
-</ds:datastoreItem>
+<ds:datastoreItem xmlns:ds="http://schemas.openxmlformats.org/officeDocument/2006/customXml" ds:itemID="{743532C7-5557-49D1-A07C-F44AC2CF7842}"/>
 </file>
</xml_diff>